<commit_message>
Add support for lists of integers and lists of doubles.  They can be stored as strings (actually restricted JSON), as well as parsed back into objects. Also, throw ParseException if Type.parse() fails for any type.
</commit_message>
<xml_diff>
--- a/sim-eval/trunk/doc/CITYOPT Planning Tool Expression Language.docx
+++ b/sim-eval/trunk/doc/CITYOPT Planning Tool Expression Language.docx
@@ -1115,11 +1115,19 @@
           <w:lang w:val="en-US"/>
         </w:rPr>
       </w:pPr>
+      <w:proofErr w:type="spellStart"/>
       <w:r>
         <w:rPr>
           <w:rStyle w:val="Strong"/>
         </w:rPr>
-        <w:t>TimeSeries/step</w:t>
+        <w:t>TimeSeries</w:t>
+      </w:r>
+      <w:proofErr w:type="spellEnd"/>
+      <w:r>
+        <w:rPr>
+          <w:rStyle w:val="Strong"/>
+        </w:rPr>
+        <w:t>/step</w:t>
       </w:r>
       <w:r>
         <w:rPr>
@@ -1258,11 +1266,19 @@
           <w:lang w:val="en-US"/>
         </w:rPr>
       </w:pPr>
+      <w:proofErr w:type="spellStart"/>
       <w:r>
         <w:rPr>
           <w:rStyle w:val="Strong"/>
         </w:rPr>
-        <w:t>TimeSeries/</w:t>
+        <w:t>TimeSeries</w:t>
+      </w:r>
+      <w:proofErr w:type="spellEnd"/>
+      <w:r>
+        <w:rPr>
+          <w:rStyle w:val="Strong"/>
+        </w:rPr>
+        <w:t>/</w:t>
       </w:r>
       <w:r>
         <w:rPr>
@@ -1335,17 +1351,128 @@
     </w:p>
     <w:p>
       <w:pPr>
-        <w:pStyle w:val="Heading2"/>
-        <w:rPr>
-          <w:lang w:val="en-US"/>
-        </w:rPr>
-      </w:pPr>
-      <w:r>
-        <w:rPr>
-          <w:lang w:val="en-US"/>
-        </w:rPr>
-        <w:t>Valid names</w:t>
-      </w:r>
+        <w:spacing w:before="120" w:after="60"/>
+        <w:jc w:val="both"/>
+        <w:rPr>
+          <w:lang w:val="en-US"/>
+        </w:rPr>
+      </w:pPr>
+      <w:r>
+        <w:rPr>
+          <w:rStyle w:val="Strong"/>
+        </w:rPr>
+        <w:t xml:space="preserve">List of </w:t>
+      </w:r>
+      <w:r>
+        <w:rPr>
+          <w:rStyle w:val="Strong"/>
+        </w:rPr>
+        <w:t>Double</w:t>
+      </w:r>
+      <w:r>
+        <w:rPr>
+          <w:lang w:val="en-US"/>
+        </w:rPr>
+        <w:t xml:space="preserve"> – List </w:t>
+      </w:r>
+      <w:r>
+        <w:rPr>
+          <w:lang w:val="en-US"/>
+        </w:rPr>
+        <w:t>of decimal numbers</w:t>
+      </w:r>
+      <w:r>
+        <w:rPr>
+          <w:lang w:val="en-US"/>
+        </w:rPr>
+        <w:t xml:space="preserve">, each of type </w:t>
+      </w:r>
+      <w:r>
+        <w:rPr>
+          <w:lang w:val="en-US"/>
+        </w:rPr>
+        <w:t>Double</w:t>
+      </w:r>
+      <w:r>
+        <w:rPr>
+          <w:lang w:val="en-US"/>
+        </w:rPr>
+        <w:t xml:space="preserve"> as described above.  Represented as a sequence of comma-separated values in brackets, e.g. </w:t>
+      </w:r>
+      <w:r>
+        <w:rPr>
+          <w:rStyle w:val="Code"/>
+        </w:rPr>
+        <w:t>[</w:t>
+      </w:r>
+      <w:r>
+        <w:rPr>
+          <w:rStyle w:val="Code"/>
+        </w:rPr>
+        <w:t>1</w:t>
+      </w:r>
+      <w:r>
+        <w:rPr>
+          <w:rStyle w:val="Code"/>
+        </w:rPr>
+        <w:t>.0</w:t>
+      </w:r>
+      <w:r>
+        <w:rPr>
+          <w:rStyle w:val="Code"/>
+        </w:rPr>
+        <w:t>, 2</w:t>
+      </w:r>
+      <w:r>
+        <w:rPr>
+          <w:rStyle w:val="Code"/>
+        </w:rPr>
+        <w:t>.0</w:t>
+      </w:r>
+      <w:r>
+        <w:rPr>
+          <w:rStyle w:val="Code"/>
+        </w:rPr>
+        <w:t>, 3</w:t>
+      </w:r>
+      <w:r>
+        <w:rPr>
+          <w:rStyle w:val="Code"/>
+        </w:rPr>
+        <w:t>.0</w:t>
+      </w:r>
+      <w:r>
+        <w:rPr>
+          <w:rStyle w:val="Code"/>
+        </w:rPr>
+        <w:t>]</w:t>
+      </w:r>
+      <w:r>
+        <w:rPr>
+          <w:lang w:val="en-US"/>
+        </w:rPr>
+        <w:t xml:space="preserve">.  </w:t>
+      </w:r>
+      <w:proofErr w:type="gramStart"/>
+      <w:r>
+        <w:rPr>
+          <w:lang w:val="en-US"/>
+        </w:rPr>
+        <w:t xml:space="preserve">Corresponds to the Python type </w:t>
+      </w:r>
+      <w:r>
+        <w:rPr>
+          <w:rStyle w:val="Code"/>
+        </w:rPr>
+        <w:t>list</w:t>
+      </w:r>
+      <w:r>
+        <w:rPr>
+          <w:lang w:val="en-US"/>
+        </w:rPr>
+        <w:t>.</w:t>
+      </w:r>
+      <w:proofErr w:type="gramEnd"/>
     </w:p>
     <w:p>
       <w:pPr>
@@ -1357,69 +1484,63 @@
       </w:pPr>
       <w:r>
         <w:rPr>
-          <w:lang w:val="en-US"/>
-        </w:rPr>
-        <w:t>User-defined names</w:t>
-      </w:r>
-      <w:r>
-        <w:rPr>
-          <w:lang w:val="en-US"/>
-        </w:rPr>
-        <w:t xml:space="preserve"> may contain only underscore characters, letters from A to Z in both lower and upper case, and numbers.  A name </w:t>
-      </w:r>
-      <w:r>
-        <w:rPr>
-          <w:lang w:val="en-US"/>
-        </w:rPr>
-        <w:t>can</w:t>
-      </w:r>
-      <w:r>
-        <w:rPr>
-          <w:lang w:val="en-US"/>
-        </w:rPr>
-        <w:t xml:space="preserve">not begin with a number.  All other characters are disallowed.  </w:t>
-      </w:r>
-      <w:r>
-        <w:rPr>
-          <w:lang w:val="en-US"/>
-        </w:rPr>
-        <w:t>For example,</w:t>
-      </w:r>
-      <w:r>
-        <w:rPr>
-          <w:lang w:val="en-US"/>
-        </w:rPr>
-        <w:t xml:space="preserve"> the following names are valid: </w:t>
+          <w:rStyle w:val="Strong"/>
+        </w:rPr>
+        <w:t>List of Integer</w:t>
+      </w:r>
+      <w:r>
+        <w:rPr>
+          <w:lang w:val="en-US"/>
+        </w:rPr>
+        <w:t xml:space="preserve"> </w:t>
+      </w:r>
+      <w:r>
+        <w:rPr>
+          <w:lang w:val="en-US"/>
+        </w:rPr>
+        <w:t xml:space="preserve">– </w:t>
+      </w:r>
+      <w:r>
+        <w:rPr>
+          <w:lang w:val="en-US"/>
+        </w:rPr>
+        <w:t xml:space="preserve">List of integers, </w:t>
+      </w:r>
+      <w:r>
+        <w:rPr>
+          <w:lang w:val="en-US"/>
+        </w:rPr>
+        <w:t xml:space="preserve">each </w:t>
+      </w:r>
+      <w:r>
+        <w:rPr>
+          <w:lang w:val="en-US"/>
+        </w:rPr>
+        <w:t>of type Integer as described above.</w:t>
+      </w:r>
+      <w:r>
+        <w:rPr>
+          <w:lang w:val="en-US"/>
+        </w:rPr>
+        <w:t xml:space="preserve">  Represented as a sequence of comma-separated values in brackets, e.g. </w:t>
       </w:r>
       <w:r>
         <w:rPr>
           <w:rStyle w:val="Code"/>
         </w:rPr>
-        <w:t>boiler_temp</w:t>
-      </w:r>
-      <w:r>
-        <w:rPr>
-          <w:lang w:val="en-US"/>
-        </w:rPr>
-        <w:t xml:space="preserve">, </w:t>
+        <w:t>[</w:t>
       </w:r>
       <w:r>
         <w:rPr>
           <w:rStyle w:val="Code"/>
         </w:rPr>
-        <w:t>pipeLength</w:t>
-      </w:r>
-      <w:r>
-        <w:rPr>
-          <w:lang w:val="en-US"/>
-        </w:rPr>
-        <w:t xml:space="preserve">, </w:t>
+        <w:t>1, 2, 3</w:t>
       </w:r>
       <w:r>
         <w:rPr>
           <w:rStyle w:val="Code"/>
         </w:rPr>
-        <w:t>f3</w:t>
+        <w:t>]</w:t>
       </w:r>
       <w:r>
         <w:rPr>
@@ -1427,9 +1548,49 @@
         </w:rPr>
         <w:t xml:space="preserve">. </w:t>
       </w:r>
+      <w:r>
+        <w:rPr>
+          <w:lang w:val="en-US"/>
+        </w:rPr>
+        <w:t xml:space="preserve"> </w:t>
+      </w:r>
+      <w:proofErr w:type="gramStart"/>
+      <w:r>
+        <w:rPr>
+          <w:lang w:val="en-US"/>
+        </w:rPr>
+        <w:t xml:space="preserve">Corresponds to the Python type </w:t>
+      </w:r>
+      <w:r>
+        <w:rPr>
+          <w:rStyle w:val="Code"/>
+        </w:rPr>
+        <w:t>list</w:t>
+      </w:r>
+      <w:r>
+        <w:rPr>
+          <w:lang w:val="en-US"/>
+        </w:rPr>
+        <w:t>.</w:t>
+      </w:r>
+      <w:proofErr w:type="gramEnd"/>
     </w:p>
     <w:p>
       <w:pPr>
+        <w:pStyle w:val="Heading2"/>
+        <w:rPr>
+          <w:lang w:val="en-US"/>
+        </w:rPr>
+      </w:pPr>
+      <w:r>
+        <w:rPr>
+          <w:lang w:val="en-US"/>
+        </w:rPr>
+        <w:t>Valid names</w:t>
+      </w:r>
+    </w:p>
+    <w:p>
+      <w:pPr>
         <w:spacing w:before="120" w:after="60"/>
         <w:jc w:val="both"/>
         <w:rPr>
@@ -1440,61 +1601,143 @@
         <w:rPr>
           <w:lang w:val="en-US"/>
         </w:rPr>
-        <w:t>The Python keywords listed in Table 1 are reserved, and cannot be used as the names of components, external parameters</w:t>
-      </w:r>
-      <w:r>
-        <w:rPr>
-          <w:lang w:val="en-US"/>
-        </w:rPr>
-        <w:t>, input parameters, output variables,</w:t>
-      </w:r>
-      <w:r>
-        <w:rPr>
-          <w:lang w:val="en-US"/>
-        </w:rPr>
-        <w:t xml:space="preserve"> or metrics.</w:t>
-      </w:r>
-      <w:r>
-        <w:rPr>
-          <w:lang w:val="en-US"/>
-        </w:rPr>
-        <w:t xml:space="preserve">  The same applies to </w:t>
-      </w:r>
-      <w:r>
-        <w:rPr>
-          <w:lang w:val="en-US"/>
-        </w:rPr>
-        <w:t>the global identifiers listed in Table 2</w:t>
-      </w:r>
-      <w:r>
-        <w:rPr>
-          <w:lang w:val="en-US"/>
-        </w:rPr>
-        <w:t>, although they can be used as names of input p</w:t>
-      </w:r>
-      <w:r>
-        <w:rPr>
-          <w:lang w:val="en-US"/>
-        </w:rPr>
-        <w:t>arameters and output variables.</w:t>
+        <w:t>User-defined names</w:t>
+      </w:r>
+      <w:r>
+        <w:rPr>
+          <w:lang w:val="en-US"/>
+        </w:rPr>
+        <w:t xml:space="preserve"> may contain only underscore characters, letters from A to Z in both lower and upper case, and numbers.  A name </w:t>
+      </w:r>
+      <w:r>
+        <w:rPr>
+          <w:lang w:val="en-US"/>
+        </w:rPr>
+        <w:t>can</w:t>
+      </w:r>
+      <w:r>
+        <w:rPr>
+          <w:lang w:val="en-US"/>
+        </w:rPr>
+        <w:t xml:space="preserve">not begin with a number.  All other characters are disallowed.  </w:t>
+      </w:r>
+      <w:r>
+        <w:rPr>
+          <w:lang w:val="en-US"/>
+        </w:rPr>
+        <w:t>For example,</w:t>
+      </w:r>
+      <w:r>
+        <w:rPr>
+          <w:lang w:val="en-US"/>
+        </w:rPr>
+        <w:t xml:space="preserve"> the following names are valid: </w:t>
+      </w:r>
+      <w:r>
+        <w:rPr>
+          <w:rStyle w:val="Code"/>
+        </w:rPr>
+        <w:t>boiler_temp</w:t>
+      </w:r>
+      <w:r>
+        <w:rPr>
+          <w:lang w:val="en-US"/>
+        </w:rPr>
+        <w:t xml:space="preserve">, </w:t>
+      </w:r>
+      <w:r>
+        <w:rPr>
+          <w:rStyle w:val="Code"/>
+        </w:rPr>
+        <w:t>pipeLength</w:t>
+      </w:r>
+      <w:r>
+        <w:rPr>
+          <w:lang w:val="en-US"/>
+        </w:rPr>
+        <w:t xml:space="preserve">, </w:t>
+      </w:r>
+      <w:r>
+        <w:rPr>
+          <w:rStyle w:val="Code"/>
+        </w:rPr>
+        <w:t>f3</w:t>
+      </w:r>
+      <w:r>
+        <w:rPr>
+          <w:lang w:val="en-US"/>
+        </w:rPr>
+        <w:t xml:space="preserve">. </w:t>
       </w:r>
     </w:p>
     <w:p>
       <w:pPr>
-        <w:pStyle w:val="Heading2"/>
-        <w:rPr>
-          <w:lang w:val="en-US"/>
-        </w:rPr>
-      </w:pPr>
-      <w:r>
-        <w:rPr>
-          <w:lang w:val="en-US"/>
-        </w:rPr>
-        <w:t>Arithmetic operators</w:t>
+        <w:spacing w:before="120" w:after="60"/>
+        <w:jc w:val="both"/>
+        <w:rPr>
+          <w:lang w:val="en-US"/>
+        </w:rPr>
+      </w:pPr>
+      <w:r>
+        <w:rPr>
+          <w:lang w:val="en-US"/>
+        </w:rPr>
+        <w:t>The Python keywords listed in Table 1 are reserved, and cannot be used as the names of components, external parameters</w:t>
+      </w:r>
+      <w:r>
+        <w:rPr>
+          <w:lang w:val="en-US"/>
+        </w:rPr>
+        <w:t>, input parameters, output variables,</w:t>
+      </w:r>
+      <w:r>
+        <w:rPr>
+          <w:lang w:val="en-US"/>
+        </w:rPr>
+        <w:t xml:space="preserve"> or metrics.</w:t>
+      </w:r>
+      <w:r>
+        <w:rPr>
+          <w:lang w:val="en-US"/>
+        </w:rPr>
+        <w:t xml:space="preserve">  The same applies to </w:t>
+      </w:r>
+      <w:r>
+        <w:rPr>
+          <w:lang w:val="en-US"/>
+        </w:rPr>
+        <w:t>the global identifiers listed in Table 2</w:t>
+      </w:r>
+      <w:r>
+        <w:rPr>
+          <w:lang w:val="en-US"/>
+        </w:rPr>
+        <w:t>, although they can be used as names of input p</w:t>
+      </w:r>
+      <w:r>
+        <w:rPr>
+          <w:lang w:val="en-US"/>
+        </w:rPr>
+        <w:t>arameters and output variables.</w:t>
       </w:r>
     </w:p>
     <w:p>
       <w:pPr>
+        <w:pStyle w:val="Heading2"/>
+        <w:rPr>
+          <w:lang w:val="en-US"/>
+        </w:rPr>
+      </w:pPr>
+      <w:r>
+        <w:rPr>
+          <w:lang w:val="en-US"/>
+        </w:rPr>
+        <w:lastRenderedPageBreak/>
+        <w:t>Arithmetic operators</w:t>
+      </w:r>
+    </w:p>
+    <w:p>
+      <w:pPr>
         <w:spacing w:before="120" w:after="60"/>
         <w:jc w:val="both"/>
         <w:rPr>
@@ -1754,7 +1997,6 @@
         <w:rPr>
           <w:lang w:val="en-US"/>
         </w:rPr>
-        <w:lastRenderedPageBreak/>
         <w:t xml:space="preserve">The operator </w:t>
       </w:r>
       <w:r>
@@ -2034,15 +2276,7 @@
         <w:rPr>
           <w:lang w:val="en-US"/>
         </w:rPr>
-        <w:t>When working w</w:t>
-      </w:r>
-      <w:bookmarkStart w:id="0" w:name="_GoBack"/>
-      <w:bookmarkEnd w:id="0"/>
-      <w:r>
-        <w:rPr>
-          <w:lang w:val="en-US"/>
-        </w:rPr>
-        <w:t xml:space="preserve">ith </w:t>
+        <w:t xml:space="preserve">When working with </w:t>
       </w:r>
       <w:r>
         <w:rPr>
@@ -2098,11 +2332,19 @@
         </w:rPr>
         <w:t xml:space="preserve">or as </w:t>
       </w:r>
+      <w:proofErr w:type="spellStart"/>
       <w:r>
         <w:rPr>
           <w:rStyle w:val="Emphasis"/>
         </w:rPr>
-        <w:t>datetime objects</w:t>
+        <w:t>datetime</w:t>
+      </w:r>
+      <w:proofErr w:type="spellEnd"/>
+      <w:r>
+        <w:rPr>
+          <w:rStyle w:val="Emphasis"/>
+        </w:rPr>
+        <w:t xml:space="preserve"> objects</w:t>
       </w:r>
       <w:r>
         <w:rPr>
@@ -2179,7 +2421,21 @@
         <w:rPr>
           <w:lang w:val="en-US"/>
         </w:rPr>
-        <w:t xml:space="preserve"> method constructs a datetime object from a timestamp, and the global function </w:t>
+        <w:t xml:space="preserve"> method constructs a </w:t>
+      </w:r>
+      <w:proofErr w:type="spellStart"/>
+      <w:r>
+        <w:rPr>
+          <w:lang w:val="en-US"/>
+        </w:rPr>
+        <w:t>datetime</w:t>
+      </w:r>
+      <w:proofErr w:type="spellEnd"/>
+      <w:r>
+        <w:rPr>
+          <w:lang w:val="en-US"/>
+        </w:rPr>
+        <w:t xml:space="preserve"> object from a timestamp, and the global function </w:t>
       </w:r>
       <w:r>
         <w:rPr>
@@ -2191,7 +2447,21 @@
         <w:rPr>
           <w:lang w:val="en-US"/>
         </w:rPr>
-        <w:t xml:space="preserve"> converts a datetime into a timestamp.</w:t>
+        <w:t xml:space="preserve"> converts a </w:t>
+      </w:r>
+      <w:proofErr w:type="spellStart"/>
+      <w:r>
+        <w:rPr>
+          <w:lang w:val="en-US"/>
+        </w:rPr>
+        <w:t>datetime</w:t>
+      </w:r>
+      <w:proofErr w:type="spellEnd"/>
+      <w:r>
+        <w:rPr>
+          <w:lang w:val="en-US"/>
+        </w:rPr>
+        <w:t xml:space="preserve"> into a timestamp.</w:t>
       </w:r>
     </w:p>
     <w:p>
@@ -2574,7 +2844,23 @@
                 <w:sz w:val="22"/>
                 <w:lang w:val="en-US"/>
               </w:rPr>
-              <w:t xml:space="preserve"> can be timestamps or datetime objects.</w:t>
+              <w:t xml:space="preserve"> can be timestamps or </w:t>
+            </w:r>
+            <w:proofErr w:type="spellStart"/>
+            <w:r>
+              <w:rPr>
+                <w:sz w:val="22"/>
+                <w:lang w:val="en-US"/>
+              </w:rPr>
+              <w:t>datetime</w:t>
+            </w:r>
+            <w:proofErr w:type="spellEnd"/>
+            <w:r>
+              <w:rPr>
+                <w:sz w:val="22"/>
+                <w:lang w:val="en-US"/>
+              </w:rPr>
+              <w:t xml:space="preserve"> objects.</w:t>
             </w:r>
           </w:p>
         </w:tc>
@@ -2662,6 +2948,7 @@
               <w:rPr>
                 <w:rStyle w:val="Code"/>
               </w:rPr>
+              <w:lastRenderedPageBreak/>
               <w:t>max(ts)</w:t>
             </w:r>
           </w:p>
@@ -2791,7 +3078,6 @@
               <w:rPr>
                 <w:rStyle w:val="Code"/>
               </w:rPr>
-              <w:lastRenderedPageBreak/>
               <w:t>stdev(ts)</w:t>
             </w:r>
           </w:p>
@@ -2934,7 +3220,23 @@
                 <w:sz w:val="22"/>
                 <w:lang w:val="en-US"/>
               </w:rPr>
-              <w:t xml:space="preserve"> can be timestamps or datetime objects.</w:t>
+              <w:t xml:space="preserve"> can be timestamps or </w:t>
+            </w:r>
+            <w:proofErr w:type="spellStart"/>
+            <w:r>
+              <w:rPr>
+                <w:sz w:val="22"/>
+                <w:lang w:val="en-US"/>
+              </w:rPr>
+              <w:t>datetime</w:t>
+            </w:r>
+            <w:proofErr w:type="spellEnd"/>
+            <w:r>
+              <w:rPr>
+                <w:sz w:val="22"/>
+                <w:lang w:val="en-US"/>
+              </w:rPr>
+              <w:t xml:space="preserve"> objects.</w:t>
             </w:r>
           </w:p>
         </w:tc>
@@ -2990,7 +3292,23 @@
                 <w:sz w:val="22"/>
                 <w:lang w:val="en-US"/>
               </w:rPr>
-              <w:t xml:space="preserve"> can be a sequence of timestamps or datetime objects.  The method returns an array of doubles.</w:t>
+              <w:t xml:space="preserve"> can be a sequence of timestamps or </w:t>
+            </w:r>
+            <w:proofErr w:type="spellStart"/>
+            <w:r>
+              <w:rPr>
+                <w:sz w:val="22"/>
+                <w:lang w:val="en-US"/>
+              </w:rPr>
+              <w:t>datetime</w:t>
+            </w:r>
+            <w:proofErr w:type="spellEnd"/>
+            <w:r>
+              <w:rPr>
+                <w:sz w:val="22"/>
+                <w:lang w:val="en-US"/>
+              </w:rPr>
+              <w:t xml:space="preserve"> objects.  The method returns an array of doubles.</w:t>
             </w:r>
           </w:p>
         </w:tc>
@@ -3089,7 +3407,23 @@
                 <w:sz w:val="22"/>
                 <w:lang w:val="en-US"/>
               </w:rPr>
-              <w:t>: List of datetime objects specifying the defined time points.</w:t>
+              <w:t xml:space="preserve">: List of </w:t>
+            </w:r>
+            <w:proofErr w:type="spellStart"/>
+            <w:r>
+              <w:rPr>
+                <w:sz w:val="22"/>
+                <w:lang w:val="en-US"/>
+              </w:rPr>
+              <w:t>datetime</w:t>
+            </w:r>
+            <w:proofErr w:type="spellEnd"/>
+            <w:r>
+              <w:rPr>
+                <w:sz w:val="22"/>
+                <w:lang w:val="en-US"/>
+              </w:rPr>
+              <w:t xml:space="preserve"> objects specifying the defined time points.</w:t>
             </w:r>
           </w:p>
         </w:tc>
@@ -3319,7 +3653,23 @@
                 <w:sz w:val="22"/>
                 <w:lang w:val="en-US"/>
               </w:rPr>
-              <w:t xml:space="preserve"> is either a sequence of timestamps or a sequence of datetime objects</w:t>
+              <w:t xml:space="preserve"> is either a sequence of timestamps or a sequence of </w:t>
+            </w:r>
+            <w:proofErr w:type="spellStart"/>
+            <w:r>
+              <w:rPr>
+                <w:sz w:val="22"/>
+                <w:lang w:val="en-US"/>
+              </w:rPr>
+              <w:t>datetime</w:t>
+            </w:r>
+            <w:proofErr w:type="spellEnd"/>
+            <w:r>
+              <w:rPr>
+                <w:sz w:val="22"/>
+                <w:lang w:val="en-US"/>
+              </w:rPr>
+              <w:t xml:space="preserve"> objects</w:t>
             </w:r>
           </w:p>
           <w:p>
@@ -3415,7 +3765,55 @@
                 <w:sz w:val="22"/>
                 <w:lang w:val="en-US"/>
               </w:rPr>
-              <w:t xml:space="preserve"> instance that uses piecewise constant interpolation.  The argument is either an iterable of (timestamp, value) pairs or an iterable of (datetime, value) pairs. </w:t>
+              <w:t xml:space="preserve"> instance that uses piecewise constant interpolation.  The argument is either an </w:t>
+            </w:r>
+            <w:proofErr w:type="spellStart"/>
+            <w:r>
+              <w:rPr>
+                <w:sz w:val="22"/>
+                <w:lang w:val="en-US"/>
+              </w:rPr>
+              <w:t>iterable</w:t>
+            </w:r>
+            <w:proofErr w:type="spellEnd"/>
+            <w:r>
+              <w:rPr>
+                <w:sz w:val="22"/>
+                <w:lang w:val="en-US"/>
+              </w:rPr>
+              <w:t xml:space="preserve"> of (timestamp, value) pairs or an </w:t>
+            </w:r>
+            <w:proofErr w:type="spellStart"/>
+            <w:r>
+              <w:rPr>
+                <w:sz w:val="22"/>
+                <w:lang w:val="en-US"/>
+              </w:rPr>
+              <w:t>iterable</w:t>
+            </w:r>
+            <w:proofErr w:type="spellEnd"/>
+            <w:r>
+              <w:rPr>
+                <w:sz w:val="22"/>
+                <w:lang w:val="en-US"/>
+              </w:rPr>
+              <w:t xml:space="preserve"> of (</w:t>
+            </w:r>
+            <w:proofErr w:type="spellStart"/>
+            <w:r>
+              <w:rPr>
+                <w:sz w:val="22"/>
+                <w:lang w:val="en-US"/>
+              </w:rPr>
+              <w:t>datetime</w:t>
+            </w:r>
+            <w:proofErr w:type="spellEnd"/>
+            <w:r>
+              <w:rPr>
+                <w:sz w:val="22"/>
+                <w:lang w:val="en-US"/>
+              </w:rPr>
+              <w:t xml:space="preserve">, value) pairs. </w:t>
             </w:r>
           </w:p>
           <w:p>
@@ -3468,6 +3866,7 @@
               <w:rPr>
                 <w:rStyle w:val="Code"/>
               </w:rPr>
+              <w:lastRenderedPageBreak/>
               <w:t>TimeSeries.linear(</w:t>
             </w:r>
             <w:r>
@@ -3510,7 +3909,55 @@
                 <w:sz w:val="22"/>
                 <w:lang w:val="en-US"/>
               </w:rPr>
-              <w:t xml:space="preserve"> instance that uses piecewise linear interpolation.  The argument is either an iterable of (timestamp, value) pairs or an iterable of (datetime, value) pairs.</w:t>
+              <w:t xml:space="preserve"> instance that uses piecewise linear interpolation.  The argument is either an </w:t>
+            </w:r>
+            <w:proofErr w:type="spellStart"/>
+            <w:r>
+              <w:rPr>
+                <w:sz w:val="22"/>
+                <w:lang w:val="en-US"/>
+              </w:rPr>
+              <w:t>iterable</w:t>
+            </w:r>
+            <w:proofErr w:type="spellEnd"/>
+            <w:r>
+              <w:rPr>
+                <w:sz w:val="22"/>
+                <w:lang w:val="en-US"/>
+              </w:rPr>
+              <w:t xml:space="preserve"> of (timestamp, value) pairs or an </w:t>
+            </w:r>
+            <w:proofErr w:type="spellStart"/>
+            <w:r>
+              <w:rPr>
+                <w:sz w:val="22"/>
+                <w:lang w:val="en-US"/>
+              </w:rPr>
+              <w:t>iterable</w:t>
+            </w:r>
+            <w:proofErr w:type="spellEnd"/>
+            <w:r>
+              <w:rPr>
+                <w:sz w:val="22"/>
+                <w:lang w:val="en-US"/>
+              </w:rPr>
+              <w:t xml:space="preserve"> of (</w:t>
+            </w:r>
+            <w:proofErr w:type="spellStart"/>
+            <w:r>
+              <w:rPr>
+                <w:sz w:val="22"/>
+                <w:lang w:val="en-US"/>
+              </w:rPr>
+              <w:t>datetime</w:t>
+            </w:r>
+            <w:proofErr w:type="spellEnd"/>
+            <w:r>
+              <w:rPr>
+                <w:sz w:val="22"/>
+                <w:lang w:val="en-US"/>
+              </w:rPr>
+              <w:t>, value) pairs.</w:t>
             </w:r>
           </w:p>
         </w:tc>
@@ -3685,7 +4132,15 @@
         <w:t>iterable</w:t>
       </w:r>
       <w:r>
-        <w:t xml:space="preserve"> is any iterable type such as </w:t>
+        <w:t xml:space="preserve"> is any </w:t>
+      </w:r>
+      <w:proofErr w:type="spellStart"/>
+      <w:r>
+        <w:t>iterable</w:t>
+      </w:r>
+      <w:proofErr w:type="spellEnd"/>
+      <w:r>
+        <w:t xml:space="preserve"> type such as </w:t>
       </w:r>
       <w:r>
         <w:rPr>
@@ -3703,11 +4158,7 @@
         <w:t>set</w:t>
       </w:r>
       <w:r>
-        <w:t xml:space="preserve">.  Function argument types are shown in the Identifier column and </w:t>
-      </w:r>
-      <w:r>
-        <w:lastRenderedPageBreak/>
-        <w:t>result types in the Type column.  For full details, see the Python standard library documentation for built-in functions and the indicated Python modules</w:t>
+        <w:t>.  Function argument types are shown in the Identifier column and result types in the Type column.  For full details, see the Python standard library documentation for built-in functions and the indicated Python modules</w:t>
       </w:r>
       <w:r>
         <w:t xml:space="preserve"> [</w:t>
@@ -3756,35 +4207,19 @@
         <w:pStyle w:val="Caption"/>
         <w:keepNext/>
       </w:pPr>
-      <w:bookmarkStart w:id="1" w:name="_Ref405221523"/>
+      <w:bookmarkStart w:id="0" w:name="_Ref405221523"/>
       <w:r>
         <w:t xml:space="preserve">Table </w:t>
       </w:r>
-      <w:r>
-        <w:fldChar w:fldCharType="begin"/>
-      </w:r>
-      <w:r>
-        <w:instrText xml:space="preserve"> SEQ Table \* AR</w:instrText>
-      </w:r>
-      <w:r>
-        <w:instrText xml:space="preserve">ABIC </w:instrText>
-      </w:r>
-      <w:r>
-        <w:fldChar w:fldCharType="separate"/>
-      </w:r>
-      <w:r>
-        <w:rPr>
-          <w:noProof/>
-        </w:rPr>
-        <w:t>1</w:t>
-      </w:r>
-      <w:r>
-        <w:rPr>
-          <w:noProof/>
-        </w:rPr>
-        <w:fldChar w:fldCharType="end"/>
-      </w:r>
-      <w:bookmarkEnd w:id="1"/>
+      <w:fldSimple w:instr=" SEQ Table \* ARABIC ">
+        <w:r>
+          <w:rPr>
+            <w:noProof/>
+          </w:rPr>
+          <w:t>1</w:t>
+        </w:r>
+      </w:fldSimple>
+      <w:bookmarkEnd w:id="0"/>
       <w:r>
         <w:t xml:space="preserve"> </w:t>
       </w:r>
@@ -4200,7 +4635,21 @@
               <w:rPr>
                 <w:sz w:val="22"/>
               </w:rPr>
-              <w:t>Whether all elements of the iterable are true</w:t>
+              <w:t xml:space="preserve">Whether all elements of the </w:t>
+            </w:r>
+            <w:proofErr w:type="spellStart"/>
+            <w:r>
+              <w:rPr>
+                <w:sz w:val="22"/>
+              </w:rPr>
+              <w:t>iterable</w:t>
+            </w:r>
+            <w:proofErr w:type="spellEnd"/>
+            <w:r>
+              <w:rPr>
+                <w:sz w:val="22"/>
+              </w:rPr>
+              <w:t xml:space="preserve"> are true</w:t>
             </w:r>
           </w:p>
         </w:tc>
@@ -4275,7 +4724,21 @@
               <w:rPr>
                 <w:sz w:val="22"/>
               </w:rPr>
-              <w:t>Whether any element of the iterable is true</w:t>
+              <w:t xml:space="preserve">Whether any element of the </w:t>
+            </w:r>
+            <w:proofErr w:type="spellStart"/>
+            <w:r>
+              <w:rPr>
+                <w:sz w:val="22"/>
+              </w:rPr>
+              <w:t>iterable</w:t>
+            </w:r>
+            <w:proofErr w:type="spellEnd"/>
+            <w:r>
+              <w:rPr>
+                <w:sz w:val="22"/>
+              </w:rPr>
+              <w:t xml:space="preserve"> is true</w:t>
             </w:r>
           </w:p>
         </w:tc>
@@ -5026,6 +5489,7 @@
               <w:rPr>
                 <w:rStyle w:val="Code"/>
               </w:rPr>
+              <w:lastRenderedPageBreak/>
               <w:t>datetime(int, int, int, …)</w:t>
             </w:r>
           </w:p>
@@ -5061,6 +5525,7 @@
                 <w:sz w:val="22"/>
               </w:rPr>
             </w:pPr>
+            <w:proofErr w:type="spellStart"/>
             <w:proofErr w:type="gramStart"/>
             <w:r>
               <w:rPr>
@@ -5068,6 +5533,7 @@
               </w:rPr>
               <w:t>datetime</w:t>
             </w:r>
+            <w:proofErr w:type="spellEnd"/>
             <w:proofErr w:type="gramEnd"/>
             <w:r>
               <w:rPr>
@@ -5360,7 +5826,21 @@
               <w:rPr>
                 <w:sz w:val="22"/>
               </w:rPr>
-              <w:t xml:space="preserve"> with iterable elements.</w:t>
+              <w:t xml:space="preserve"> with </w:t>
+            </w:r>
+            <w:proofErr w:type="spellStart"/>
+            <w:r>
+              <w:rPr>
+                <w:sz w:val="22"/>
+              </w:rPr>
+              <w:t>iterable</w:t>
+            </w:r>
+            <w:proofErr w:type="spellEnd"/>
+            <w:r>
+              <w:rPr>
+                <w:sz w:val="22"/>
+              </w:rPr>
+              <w:t xml:space="preserve"> elements.</w:t>
             </w:r>
           </w:p>
           <w:p>
@@ -5570,7 +6050,6 @@
               <w:rPr>
                 <w:rStyle w:val="Code"/>
               </w:rPr>
-              <w:lastRenderedPageBreak/>
               <w:t>float(any)</w:t>
             </w:r>
           </w:p>
@@ -6720,6 +7199,7 @@
               <w:rPr>
                 <w:rStyle w:val="Code"/>
               </w:rPr>
+              <w:lastRenderedPageBreak/>
               <w:t>max(TimeSeries)</w:t>
             </w:r>
           </w:p>
@@ -7432,7 +7912,6 @@
               <w:rPr>
                 <w:rStyle w:val="Code"/>
               </w:rPr>
-              <w:lastRenderedPageBreak/>
               <w:t>None</w:t>
             </w:r>
           </w:p>
@@ -8434,6 +8913,7 @@
               <w:rPr>
                 <w:rStyle w:val="Code"/>
               </w:rPr>
+              <w:lastRenderedPageBreak/>
               <w:t>stdev(</w:t>
             </w:r>
             <w:r>
@@ -8965,6 +9445,7 @@
                 <w:sz w:val="22"/>
               </w:rPr>
             </w:pPr>
+            <w:proofErr w:type="spellStart"/>
             <w:proofErr w:type="gramStart"/>
             <w:r>
               <w:rPr>
@@ -8972,6 +9453,7 @@
               </w:rPr>
               <w:t>timedelta</w:t>
             </w:r>
+            <w:proofErr w:type="spellEnd"/>
             <w:proofErr w:type="gramEnd"/>
             <w:r>
               <w:rPr>
@@ -9018,7 +9500,6 @@
               <w:rPr>
                 <w:rStyle w:val="Code"/>
               </w:rPr>
-              <w:lastRenderedPageBreak/>
               <w:t>totimestamp(</w:t>
             </w:r>
             <w:r>
@@ -9071,7 +9552,21 @@
               <w:rPr>
                 <w:sz w:val="22"/>
               </w:rPr>
-              <w:t xml:space="preserve">Converts datetime object to </w:t>
+              <w:t xml:space="preserve">Converts </w:t>
+            </w:r>
+            <w:proofErr w:type="spellStart"/>
+            <w:r>
+              <w:rPr>
+                <w:sz w:val="22"/>
+              </w:rPr>
+              <w:t>datetime</w:t>
+            </w:r>
+            <w:proofErr w:type="spellEnd"/>
+            <w:r>
+              <w:rPr>
+                <w:sz w:val="22"/>
+              </w:rPr>
+              <w:t xml:space="preserve"> object to </w:t>
             </w:r>
             <w:r>
               <w:rPr>
@@ -9184,11 +9679,19 @@
                 <w:sz w:val="22"/>
               </w:rPr>
             </w:pPr>
-            <w:r>
-              <w:rPr>
-                <w:sz w:val="22"/>
-              </w:rPr>
-              <w:t>TimeSeries constructor</w:t>
+            <w:proofErr w:type="spellStart"/>
+            <w:r>
+              <w:rPr>
+                <w:sz w:val="22"/>
+              </w:rPr>
+              <w:t>TimeSeries</w:t>
+            </w:r>
+            <w:proofErr w:type="spellEnd"/>
+            <w:r>
+              <w:rPr>
+                <w:sz w:val="22"/>
+              </w:rPr>
+              <w:t xml:space="preserve"> constructor</w:t>
             </w:r>
           </w:p>
         </w:tc>
@@ -9653,7 +10156,35 @@
               <w:rPr>
                 <w:sz w:val="22"/>
               </w:rPr>
-              <w:t>Combines given iterables into one iterable of tuples.</w:t>
+              <w:t xml:space="preserve">Combines given </w:t>
+            </w:r>
+            <w:proofErr w:type="spellStart"/>
+            <w:r>
+              <w:rPr>
+                <w:sz w:val="22"/>
+              </w:rPr>
+              <w:t>iterables</w:t>
+            </w:r>
+            <w:proofErr w:type="spellEnd"/>
+            <w:r>
+              <w:rPr>
+                <w:sz w:val="22"/>
+              </w:rPr>
+              <w:t xml:space="preserve"> into one </w:t>
+            </w:r>
+            <w:proofErr w:type="spellStart"/>
+            <w:r>
+              <w:rPr>
+                <w:sz w:val="22"/>
+              </w:rPr>
+              <w:t>iterable</w:t>
+            </w:r>
+            <w:proofErr w:type="spellEnd"/>
+            <w:r>
+              <w:rPr>
+                <w:sz w:val="22"/>
+              </w:rPr>
+              <w:t xml:space="preserve"> of tuples.</w:t>
             </w:r>
           </w:p>
           <w:p>
@@ -10016,43 +10547,92 @@
         <w:pStyle w:val="Caption"/>
         <w:keepNext/>
       </w:pPr>
-      <w:bookmarkStart w:id="2" w:name="_Ref405222515"/>
-      <w:r>
+      <w:bookmarkStart w:id="1" w:name="_Ref405222515"/>
+      <w:r>
+        <w:lastRenderedPageBreak/>
         <w:t xml:space="preserve">Table </w:t>
       </w:r>
-      <w:r>
-        <w:fldChar w:fldCharType="begin"/>
-      </w:r>
-      <w:r>
-        <w:instrText xml:space="preserve"> SEQ Table \* ARABIC </w:instrText>
-      </w:r>
-      <w:r>
-        <w:fldChar w:fldCharType="separate"/>
-      </w:r>
-      <w:r>
-        <w:rPr>
-          <w:noProof/>
-        </w:rPr>
-        <w:t>2</w:t>
-      </w:r>
-      <w:r>
-        <w:rPr>
-          <w:noProof/>
-        </w:rPr>
-        <w:fldChar w:fldCharType="end"/>
-      </w:r>
-      <w:bookmarkEnd w:id="2"/>
+      <w:fldSimple w:instr=" SEQ Table \* ARABIC ">
+        <w:r>
+          <w:rPr>
+            <w:noProof/>
+          </w:rPr>
+          <w:t>2</w:t>
+        </w:r>
+      </w:fldSimple>
+      <w:bookmarkEnd w:id="1"/>
       <w:r>
         <w:t xml:space="preserve"> </w:t>
       </w:r>
       <w:r>
-        <w:t xml:space="preserve">Python keywords that cannot be used as </w:t>
-      </w:r>
-      <w:r>
-        <w:t xml:space="preserve">user-defined </w:t>
-      </w:r>
-      <w:r>
-        <w:t>names.</w:t>
+        <w:t xml:space="preserve">Python </w:t>
+      </w:r>
+      <w:proofErr w:type="spellStart"/>
+      <w:r>
+        <w:t>keywords</w:t>
+      </w:r>
+      <w:proofErr w:type="spellEnd"/>
+      <w:r>
+        <w:t xml:space="preserve"> </w:t>
+      </w:r>
+      <w:proofErr w:type="spellStart"/>
+      <w:r>
+        <w:t>that</w:t>
+      </w:r>
+      <w:proofErr w:type="spellEnd"/>
+      <w:r>
+        <w:t xml:space="preserve"> </w:t>
+      </w:r>
+      <w:proofErr w:type="spellStart"/>
+      <w:r>
+        <w:t>cannot</w:t>
+      </w:r>
+      <w:proofErr w:type="spellEnd"/>
+      <w:r>
+        <w:t xml:space="preserve"> </w:t>
+      </w:r>
+      <w:proofErr w:type="spellStart"/>
+      <w:r>
+        <w:t>be</w:t>
+      </w:r>
+      <w:proofErr w:type="spellEnd"/>
+      <w:r>
+        <w:t xml:space="preserve"> </w:t>
+      </w:r>
+      <w:proofErr w:type="spellStart"/>
+      <w:r>
+        <w:t>used</w:t>
+      </w:r>
+      <w:proofErr w:type="spellEnd"/>
+      <w:r>
+        <w:t xml:space="preserve"> </w:t>
+      </w:r>
+      <w:proofErr w:type="spellStart"/>
+      <w:r>
+        <w:t>as</w:t>
+      </w:r>
+      <w:proofErr w:type="spellEnd"/>
+      <w:r>
+        <w:t xml:space="preserve"> </w:t>
+      </w:r>
+      <w:r>
+        <w:t>user-</w:t>
+      </w:r>
+      <w:proofErr w:type="spellStart"/>
+      <w:r>
+        <w:t>defined</w:t>
+      </w:r>
+      <w:proofErr w:type="spellEnd"/>
+      <w:r>
+        <w:t xml:space="preserve"> </w:t>
+      </w:r>
+      <w:proofErr w:type="spellStart"/>
+      <w:r>
+        <w:t>names</w:t>
+      </w:r>
+      <w:proofErr w:type="spellEnd"/>
+      <w:r>
+        <w:t>.</w:t>
       </w:r>
     </w:p>
     <w:tbl>
@@ -10380,7 +10960,6 @@
               <w:rPr>
                 <w:rStyle w:val="Code"/>
               </w:rPr>
-              <w:lastRenderedPageBreak/>
               <w:t>del</w:t>
             </w:r>
           </w:p>
@@ -11048,6 +11627,7 @@
               <w:rPr>
                 <w:rStyle w:val="Code"/>
               </w:rPr>
+              <w:lastRenderedPageBreak/>
               <w:t>lambda</w:t>
             </w:r>
           </w:p>
@@ -11377,7 +11957,6 @@
               <w:rPr>
                 <w:rStyle w:val="Code"/>
               </w:rPr>
-              <w:lastRenderedPageBreak/>
               <w:t>while</w:t>
             </w:r>
           </w:p>
@@ -11824,8 +12403,8 @@
           <w:szCs w:val="23"/>
         </w:rPr>
       </w:pPr>
-      <w:bookmarkStart w:id="3" w:name="PythonLangRef"/>
-      <w:bookmarkEnd w:id="3"/>
+      <w:bookmarkStart w:id="2" w:name="PythonLangRef"/>
+      <w:bookmarkEnd w:id="2"/>
       <w:r>
         <w:rPr>
           <w:lang w:val="en-US"/>
@@ -11856,8 +12435,8 @@
           <w:szCs w:val="23"/>
         </w:rPr>
       </w:pPr>
-      <w:bookmarkStart w:id="4" w:name="PythonLibRef"/>
-      <w:bookmarkEnd w:id="4"/>
+      <w:bookmarkStart w:id="3" w:name="PythonLibRef"/>
+      <w:bookmarkEnd w:id="3"/>
       <w:r>
         <w:rPr>
           <w:lang w:val="en-US"/>
@@ -11874,20 +12453,14 @@
         </w:r>
       </w:hyperlink>
     </w:p>
-    <w:p/>
     <w:p>
       <w:pPr>
         <w:rPr>
           <w:lang w:val="en-US"/>
         </w:rPr>
       </w:pPr>
-    </w:p>
-    <w:p>
-      <w:pPr>
-        <w:rPr>
-          <w:lang w:val="en-US"/>
-        </w:rPr>
-      </w:pPr>
+      <w:bookmarkStart w:id="4" w:name="_GoBack"/>
+      <w:bookmarkEnd w:id="4"/>
     </w:p>
     <w:sectPr>
       <w:headerReference w:type="even" r:id="rId22"/>
@@ -12580,7 +13153,15 @@
         <w:t>n</w:t>
       </w:r>
       <w:r>
-        <w:t xml:space="preserve"> iterable </w:t>
+        <w:t xml:space="preserve"> </w:t>
+      </w:r>
+      <w:proofErr w:type="spellStart"/>
+      <w:r>
+        <w:t>iterable</w:t>
+      </w:r>
+      <w:proofErr w:type="spellEnd"/>
+      <w:r>
+        <w:t xml:space="preserve"> </w:t>
       </w:r>
       <w:r>
         <w:t>object</w:t>
@@ -12697,7 +13278,7 @@
       <w:rPr>
         <w:noProof/>
       </w:rPr>
-      <w:t>3</w:t>
+      <w:t>11</w:t>
     </w:r>
     <w:r>
       <w:rPr>
@@ -21003,129 +21584,7 @@
 </a:theme>
 </file>
 
-<file path=customXml/item1.xml><?xml version="1.0" encoding="utf-8"?>
-<?mso-contentType ?>
-<FormTemplates xmlns="http://schemas.microsoft.com/sharepoint/v3/contenttype/forms">
-  <Display>DocumentLibraryForm</Display>
-  <Edit>DocumentLibraryForm</Edit>
-  <New>DocumentLibraryForm</New>
-</FormTemplates>
-</file>
-
-<file path=customXml/item10.xml><?xml version="1.0" encoding="utf-8"?>
-<b:Sources xmlns:b="http://schemas.openxmlformats.org/officeDocument/2006/bibliography" xmlns="http://schemas.openxmlformats.org/officeDocument/2006/bibliography" SelectedStyle="\HarvardAnglia2008OfficeOnline.xsl" StyleName="Harvard – Anglia 2008">
-  <b:Source>
-    <b:Tag>Pre11</b:Tag>
-    <b:SourceType>ConferenceProceedings</b:SourceType>
-    <b:Guid>{C5D435DB-CF1E-46CC-B6B9-3B1BE4A4D32F}</b:Guid>
-    <b:Title>Wie sinnvoll ist solarthermische Heizungsunterstützung für Passivhaus-Bürogebäude?</b:Title>
-    <b:Year>2011</b:Year>
-    <b:Publisher>Universität Innsbruck und Passivhaust Institut</b:Publisher>
-    <b:City>Innsbruck</b:City>
-    <b:Author>
-      <b:Author>
-        <b:NameList>
-          <b:Person>
-            <b:Last>Preisler</b:Last>
-            <b:First>Anita</b:First>
-          </b:Person>
-        </b:NameList>
-      </b:Author>
-    </b:Author>
-    <b:Pages>207-212</b:Pages>
-    <b:ConferenceName>15. Internationale Passivhaustagung</b:ConferenceName>
-    <b:RefOrder>1</b:RefOrder>
-  </b:Source>
-  <b:Source>
-    <b:Tag>Pre124</b:Tag>
-    <b:SourceType>Report</b:SourceType>
-    <b:Guid>{1997BDF1-D8F6-4C83-A012-9658E9B9ADBB}</b:Guid>
-    <b:Author>
-      <b:Author>
-        <b:NameList>
-          <b:Person>
-            <b:Last>Preisler</b:Last>
-            <b:First>Anita</b:First>
-          </b:Person>
-          <b:Person>
-            <b:Last>Brychta</b:Last>
-            <b:First>Markus</b:First>
-          </b:Person>
-          <b:Person>
-            <b:Last>Dubisch</b:Last>
-            <b:First>Florian</b:First>
-          </b:Person>
-        </b:NameList>
-      </b:Author>
-    </b:Author>
-    <b:Title>Anlageneinzelbericht: Solargestützte DEC-Anlage ENERGYbase</b:Title>
-    <b:Year>2012</b:Year>
-    <b:Publisher>SolarCooling Monitor - Evaluierung Energieeffizienz und Betriebserfahrungen von solarthermischen Kühlanlagen zur Gebäudekühlung in Österreich</b:Publisher>
-    <b:City>Wien</b:City>
-    <b:RefOrder>2</b:RefOrder>
-  </b:Source>
-</b:Sources>
-</file>
-
-<file path=customXml/item11.xml><?xml version="1.0" encoding="utf-8"?>
-<b:Sources xmlns:b="http://schemas.openxmlformats.org/officeDocument/2006/bibliography" xmlns="http://schemas.openxmlformats.org/officeDocument/2006/bibliography" SelectedStyle="\HarvardAnglia2008OfficeOnline.xsl" StyleName="Harvard – Anglia 2008">
-  <b:Source>
-    <b:Tag>Pre11</b:Tag>
-    <b:SourceType>ConferenceProceedings</b:SourceType>
-    <b:Guid>{C5D435DB-CF1E-46CC-B6B9-3B1BE4A4D32F}</b:Guid>
-    <b:Title>Wie sinnvoll ist solarthermische Heizungsunterstützung für Passivhaus-Bürogebäude?</b:Title>
-    <b:Year>2011</b:Year>
-    <b:Publisher>Universität Innsbruck und Passivhaust Institut</b:Publisher>
-    <b:City>Innsbruck</b:City>
-    <b:Author>
-      <b:Author>
-        <b:NameList>
-          <b:Person>
-            <b:Last>Preisler</b:Last>
-            <b:First>Anita</b:First>
-          </b:Person>
-        </b:NameList>
-      </b:Author>
-    </b:Author>
-    <b:Pages>207-212</b:Pages>
-    <b:ConferenceName>15. Internationale Passivhaustagung</b:ConferenceName>
-    <b:RefOrder>1</b:RefOrder>
-  </b:Source>
-  <b:Source>
-    <b:Tag>Pre124</b:Tag>
-    <b:SourceType>Report</b:SourceType>
-    <b:Guid>{1997BDF1-D8F6-4C83-A012-9658E9B9ADBB}</b:Guid>
-    <b:Author>
-      <b:Author>
-        <b:NameList>
-          <b:Person>
-            <b:Last>Preisler</b:Last>
-            <b:First>Anita</b:First>
-          </b:Person>
-          <b:Person>
-            <b:Last>Brychta</b:Last>
-            <b:First>Markus</b:First>
-          </b:Person>
-          <b:Person>
-            <b:Last>Dubisch</b:Last>
-            <b:First>Florian</b:First>
-          </b:Person>
-        </b:NameList>
-      </b:Author>
-    </b:Author>
-    <b:Title>Anlageneinzelbericht: Solargestützte DEC-Anlage ENERGYbase</b:Title>
-    <b:Year>2012</b:Year>
-    <b:Publisher>SolarCooling Monitor - Evaluierung Energieeffizienz und Betriebserfahrungen von solarthermischen Kühlanlagen zur Gebäudekühlung in Österreich</b:Publisher>
-    <b:City>Wien</b:City>
-    <b:RefOrder>2</b:RefOrder>
-  </b:Source>
-</b:Sources>
-</file>
-
-<file path=customXml/item2.xml><?xml version="1.0" encoding="utf-8"?><p:properties xmlns:p="http://schemas.microsoft.com/office/2006/metadata/properties" xmlns:xsi="http://www.w3.org/2001/XMLSchema-instance" xmlns:pc="http://schemas.microsoft.com/office/infopath/2007/PartnerControls"><documentManagement><Author0 xmlns="$ListId:Shared Documents;">Hannu Rummukainen</Author0></documentManagement></p:properties>
-</file>
-
-<file path=customXml/item3.xml><?xml version="1.0" encoding="utf-8"?><ct:contentTypeSchema ct:_="" ma:_="" ma:contentTypeName="Document" ma:contentTypeID="0x010100AC7E10361EB82B4CA0656D28B6A40514" ma:contentTypeVersion="0" ma:contentTypeDescription="Create a new document." ma:contentTypeScope="" ma:versionID="6e8e77a21c093f83d70d19158069c3ff" xmlns:ct="http://schemas.microsoft.com/office/2006/metadata/contentType" xmlns:ma="http://schemas.microsoft.com/office/2006/metadata/properties/metaAttributes">
+<file path=customXml/item1.xml><?xml version="1.0" encoding="utf-8"?><ct:contentTypeSchema ct:_="" ma:_="" ma:contentTypeName="Document" ma:contentTypeID="0x010100AC7E10361EB82B4CA0656D28B6A40514" ma:contentTypeVersion="0" ma:contentTypeDescription="Create a new document." ma:contentTypeScope="" ma:versionID="6e8e77a21c093f83d70d19158069c3ff" xmlns:ct="http://schemas.microsoft.com/office/2006/metadata/contentType" xmlns:ma="http://schemas.microsoft.com/office/2006/metadata/properties/metaAttributes">
 <xsd:schema targetNamespace="http://schemas.microsoft.com/office/2006/metadata/properties" ma:root="true" ma:fieldsID="d2dad8d00024f06655d6a1129939ab7e" ns2:_="" xmlns:xsd="http://www.w3.org/2001/XMLSchema" xmlns:xs="http://www.w3.org/2001/XMLSchema" xmlns:p="http://schemas.microsoft.com/office/2006/metadata/properties" xmlns:ns2="$ListId:Shared Documents;">
 <xsd:import namespace="$ListId:Shared Documents;"/>
 <xsd:element name="properties">
@@ -21250,6 +21709,128 @@
 <xs:element name="TermId" type="xs:string"></xs:element>
 </xs:schema>
 </ct:contentTypeSchema>
+</file>
+
+<file path=customXml/item10.xml><?xml version="1.0" encoding="utf-8"?>
+<b:Sources xmlns:b="http://schemas.openxmlformats.org/officeDocument/2006/bibliography" xmlns="http://schemas.openxmlformats.org/officeDocument/2006/bibliography" SelectedStyle="\HarvardAnglia2008OfficeOnline.xsl" StyleName="Harvard – Anglia 2008">
+  <b:Source>
+    <b:Tag>Pre11</b:Tag>
+    <b:SourceType>ConferenceProceedings</b:SourceType>
+    <b:Guid>{C5D435DB-CF1E-46CC-B6B9-3B1BE4A4D32F}</b:Guid>
+    <b:Title>Wie sinnvoll ist solarthermische Heizungsunterstützung für Passivhaus-Bürogebäude?</b:Title>
+    <b:Year>2011</b:Year>
+    <b:Publisher>Universität Innsbruck und Passivhaust Institut</b:Publisher>
+    <b:City>Innsbruck</b:City>
+    <b:Author>
+      <b:Author>
+        <b:NameList>
+          <b:Person>
+            <b:Last>Preisler</b:Last>
+            <b:First>Anita</b:First>
+          </b:Person>
+        </b:NameList>
+      </b:Author>
+    </b:Author>
+    <b:Pages>207-212</b:Pages>
+    <b:ConferenceName>15. Internationale Passivhaustagung</b:ConferenceName>
+    <b:RefOrder>1</b:RefOrder>
+  </b:Source>
+  <b:Source>
+    <b:Tag>Pre124</b:Tag>
+    <b:SourceType>Report</b:SourceType>
+    <b:Guid>{1997BDF1-D8F6-4C83-A012-9658E9B9ADBB}</b:Guid>
+    <b:Author>
+      <b:Author>
+        <b:NameList>
+          <b:Person>
+            <b:Last>Preisler</b:Last>
+            <b:First>Anita</b:First>
+          </b:Person>
+          <b:Person>
+            <b:Last>Brychta</b:Last>
+            <b:First>Markus</b:First>
+          </b:Person>
+          <b:Person>
+            <b:Last>Dubisch</b:Last>
+            <b:First>Florian</b:First>
+          </b:Person>
+        </b:NameList>
+      </b:Author>
+    </b:Author>
+    <b:Title>Anlageneinzelbericht: Solargestützte DEC-Anlage ENERGYbase</b:Title>
+    <b:Year>2012</b:Year>
+    <b:Publisher>SolarCooling Monitor - Evaluierung Energieeffizienz und Betriebserfahrungen von solarthermischen Kühlanlagen zur Gebäudekühlung in Österreich</b:Publisher>
+    <b:City>Wien</b:City>
+    <b:RefOrder>2</b:RefOrder>
+  </b:Source>
+</b:Sources>
+</file>
+
+<file path=customXml/item11.xml><?xml version="1.0" encoding="utf-8"?>
+<b:Sources xmlns:b="http://schemas.openxmlformats.org/officeDocument/2006/bibliography" xmlns="http://schemas.openxmlformats.org/officeDocument/2006/bibliography" SelectedStyle="\HarvardAnglia2008OfficeOnline.xsl" StyleName="Harvard – Anglia 2008">
+  <b:Source>
+    <b:Tag>Pre11</b:Tag>
+    <b:SourceType>ConferenceProceedings</b:SourceType>
+    <b:Guid>{C5D435DB-CF1E-46CC-B6B9-3B1BE4A4D32F}</b:Guid>
+    <b:Title>Wie sinnvoll ist solarthermische Heizungsunterstützung für Passivhaus-Bürogebäude?</b:Title>
+    <b:Year>2011</b:Year>
+    <b:Publisher>Universität Innsbruck und Passivhaust Institut</b:Publisher>
+    <b:City>Innsbruck</b:City>
+    <b:Author>
+      <b:Author>
+        <b:NameList>
+          <b:Person>
+            <b:Last>Preisler</b:Last>
+            <b:First>Anita</b:First>
+          </b:Person>
+        </b:NameList>
+      </b:Author>
+    </b:Author>
+    <b:Pages>207-212</b:Pages>
+    <b:ConferenceName>15. Internationale Passivhaustagung</b:ConferenceName>
+    <b:RefOrder>1</b:RefOrder>
+  </b:Source>
+  <b:Source>
+    <b:Tag>Pre124</b:Tag>
+    <b:SourceType>Report</b:SourceType>
+    <b:Guid>{1997BDF1-D8F6-4C83-A012-9658E9B9ADBB}</b:Guid>
+    <b:Author>
+      <b:Author>
+        <b:NameList>
+          <b:Person>
+            <b:Last>Preisler</b:Last>
+            <b:First>Anita</b:First>
+          </b:Person>
+          <b:Person>
+            <b:Last>Brychta</b:Last>
+            <b:First>Markus</b:First>
+          </b:Person>
+          <b:Person>
+            <b:Last>Dubisch</b:Last>
+            <b:First>Florian</b:First>
+          </b:Person>
+        </b:NameList>
+      </b:Author>
+    </b:Author>
+    <b:Title>Anlageneinzelbericht: Solargestützte DEC-Anlage ENERGYbase</b:Title>
+    <b:Year>2012</b:Year>
+    <b:Publisher>SolarCooling Monitor - Evaluierung Energieeffizienz und Betriebserfahrungen von solarthermischen Kühlanlagen zur Gebäudekühlung in Österreich</b:Publisher>
+    <b:City>Wien</b:City>
+    <b:RefOrder>2</b:RefOrder>
+  </b:Source>
+</b:Sources>
+</file>
+
+<file path=customXml/item2.xml><?xml version="1.0" encoding="utf-8"?><p:properties xmlns:p="http://schemas.microsoft.com/office/2006/metadata/properties" xmlns:xsi="http://www.w3.org/2001/XMLSchema-instance" xmlns:pc="http://schemas.microsoft.com/office/infopath/2007/PartnerControls"><documentManagement><Author0 xmlns="$ListId:Shared Documents;">Hannu Rummukainen</Author0></documentManagement></p:properties>
+</file>
+
+<file path=customXml/item3.xml><?xml version="1.0" encoding="utf-8"?>
+<?mso-contentType ?>
+<FormTemplates xmlns="http://schemas.microsoft.com/sharepoint/v3/contenttype/forms">
+  <Display>DocumentLibraryForm</Display>
+  <Edit>DocumentLibraryForm</Edit>
+  <New>DocumentLibraryForm</New>
+</FormTemplates>
 </file>
 
 <file path=customXml/item4.xml><?xml version="1.0" encoding="utf-8"?>
@@ -21583,15 +22164,25 @@
 </file>
 
 <file path=customXml/itemProps1.xml><?xml version="1.0" encoding="utf-8"?>
-<ds:datastoreItem xmlns:ds="http://schemas.openxmlformats.org/officeDocument/2006/customXml" ds:itemID="{7245FDC4-C959-4233-A91B-8B19805213EA}">
+<ds:datastoreItem xmlns:ds="http://schemas.openxmlformats.org/officeDocument/2006/customXml" ds:itemID="{42A98A49-FA42-4C65-BDE7-EFAAB1328A50}">
   <ds:schemaRefs>
-    <ds:schemaRef ds:uri="http://schemas.microsoft.com/sharepoint/v3/contenttype/forms"/>
+    <ds:schemaRef ds:uri="http://schemas.microsoft.com/office/2006/metadata/contentType"/>
+    <ds:schemaRef ds:uri="http://schemas.microsoft.com/office/2006/metadata/properties/metaAttributes"/>
+    <ds:schemaRef ds:uri="http://www.w3.org/2001/XMLSchema"/>
+    <ds:schemaRef ds:uri="http://schemas.microsoft.com/office/2006/metadata/properties"/>
+    <ds:schemaRef ds:uri="$ListId:Shared Documents;"/>
+    <ds:schemaRef ds:uri="http://schemas.microsoft.com/office/2006/documentManagement/types"/>
+    <ds:schemaRef ds:uri="http://schemas.microsoft.com/office/infopath/2007/PartnerControls"/>
+    <ds:schemaRef ds:uri="http://schemas.openxmlformats.org/package/2006/metadata/core-properties"/>
+    <ds:schemaRef ds:uri="http://purl.org/dc/elements/1.1/"/>
+    <ds:schemaRef ds:uri="http://purl.org/dc/terms/"/>
+    <ds:schemaRef ds:uri="http://schemas.microsoft.com/internal/obd"/>
   </ds:schemaRefs>
 </ds:datastoreItem>
 </file>
 
 <file path=customXml/itemProps10.xml><?xml version="1.0" encoding="utf-8"?>
-<ds:datastoreItem xmlns:ds="http://schemas.openxmlformats.org/officeDocument/2006/customXml" ds:itemID="{3C8DDB6D-3229-43CA-9DFB-73B5A6B9572D}">
+<ds:datastoreItem xmlns:ds="http://schemas.openxmlformats.org/officeDocument/2006/customXml" ds:itemID="{E758EEE5-026A-4A88-9234-54C4822C3688}">
   <ds:schemaRefs>
     <ds:schemaRef ds:uri="http://schemas.openxmlformats.org/officeDocument/2006/bibliography"/>
   </ds:schemaRefs>
@@ -21599,7 +22190,7 @@
 </file>
 
 <file path=customXml/itemProps11.xml><?xml version="1.0" encoding="utf-8"?>
-<ds:datastoreItem xmlns:ds="http://schemas.openxmlformats.org/officeDocument/2006/customXml" ds:itemID="{A562BB5B-CC12-4C8B-B39C-A9B2AA42988B}">
+<ds:datastoreItem xmlns:ds="http://schemas.openxmlformats.org/officeDocument/2006/customXml" ds:itemID="{9A2501EA-08E5-4CB7-A359-0164854BC668}">
   <ds:schemaRefs>
     <ds:schemaRef ds:uri="http://schemas.openxmlformats.org/officeDocument/2006/bibliography"/>
   </ds:schemaRefs>
@@ -21617,25 +22208,15 @@
 </file>
 
 <file path=customXml/itemProps3.xml><?xml version="1.0" encoding="utf-8"?>
-<ds:datastoreItem xmlns:ds="http://schemas.openxmlformats.org/officeDocument/2006/customXml" ds:itemID="{42A98A49-FA42-4C65-BDE7-EFAAB1328A50}">
+<ds:datastoreItem xmlns:ds="http://schemas.openxmlformats.org/officeDocument/2006/customXml" ds:itemID="{7245FDC4-C959-4233-A91B-8B19805213EA}">
   <ds:schemaRefs>
-    <ds:schemaRef ds:uri="http://schemas.microsoft.com/office/2006/metadata/contentType"/>
-    <ds:schemaRef ds:uri="http://schemas.microsoft.com/office/2006/metadata/properties/metaAttributes"/>
-    <ds:schemaRef ds:uri="http://www.w3.org/2001/XMLSchema"/>
-    <ds:schemaRef ds:uri="http://schemas.microsoft.com/office/2006/metadata/properties"/>
-    <ds:schemaRef ds:uri="$ListId:Shared Documents;"/>
-    <ds:schemaRef ds:uri="http://schemas.microsoft.com/office/2006/documentManagement/types"/>
-    <ds:schemaRef ds:uri="http://schemas.microsoft.com/office/infopath/2007/PartnerControls"/>
-    <ds:schemaRef ds:uri="http://schemas.openxmlformats.org/package/2006/metadata/core-properties"/>
-    <ds:schemaRef ds:uri="http://purl.org/dc/elements/1.1/"/>
-    <ds:schemaRef ds:uri="http://purl.org/dc/terms/"/>
-    <ds:schemaRef ds:uri="http://schemas.microsoft.com/internal/obd"/>
+    <ds:schemaRef ds:uri="http://schemas.microsoft.com/sharepoint/v3/contenttype/forms"/>
   </ds:schemaRefs>
 </ds:datastoreItem>
 </file>
 
 <file path=customXml/itemProps4.xml><?xml version="1.0" encoding="utf-8"?>
-<ds:datastoreItem xmlns:ds="http://schemas.openxmlformats.org/officeDocument/2006/customXml" ds:itemID="{EF504756-C9EB-4A42-9995-4445CF86C8E8}">
+<ds:datastoreItem xmlns:ds="http://schemas.openxmlformats.org/officeDocument/2006/customXml" ds:itemID="{E7D95ADF-8D07-4E06-8A84-7847754DD902}">
   <ds:schemaRefs>
     <ds:schemaRef ds:uri="http://schemas.openxmlformats.org/officeDocument/2006/bibliography"/>
   </ds:schemaRefs>
@@ -21643,7 +22224,7 @@
 </file>
 
 <file path=customXml/itemProps5.xml><?xml version="1.0" encoding="utf-8"?>
-<ds:datastoreItem xmlns:ds="http://schemas.openxmlformats.org/officeDocument/2006/customXml" ds:itemID="{C3284CF6-4CB2-47AB-AAFB-81A0366CA759}">
+<ds:datastoreItem xmlns:ds="http://schemas.openxmlformats.org/officeDocument/2006/customXml" ds:itemID="{1145E031-7A4A-45B4-85D6-DD630687C598}">
   <ds:schemaRefs>
     <ds:schemaRef ds:uri="http://schemas.openxmlformats.org/officeDocument/2006/bibliography"/>
   </ds:schemaRefs>
@@ -21651,7 +22232,7 @@
 </file>
 
 <file path=customXml/itemProps6.xml><?xml version="1.0" encoding="utf-8"?>
-<ds:datastoreItem xmlns:ds="http://schemas.openxmlformats.org/officeDocument/2006/customXml" ds:itemID="{CBFC256F-64ED-4021-B7C0-E2AF53E6C942}">
+<ds:datastoreItem xmlns:ds="http://schemas.openxmlformats.org/officeDocument/2006/customXml" ds:itemID="{CF59B4C0-B6FE-4334-ACE4-F21F9E7F28DF}">
   <ds:schemaRefs>
     <ds:schemaRef ds:uri="http://schemas.openxmlformats.org/officeDocument/2006/bibliography"/>
   </ds:schemaRefs>
@@ -21659,7 +22240,7 @@
 </file>
 
 <file path=customXml/itemProps7.xml><?xml version="1.0" encoding="utf-8"?>
-<ds:datastoreItem xmlns:ds="http://schemas.openxmlformats.org/officeDocument/2006/customXml" ds:itemID="{565E0CFF-9A61-42B7-90DC-7D08E28C444C}">
+<ds:datastoreItem xmlns:ds="http://schemas.openxmlformats.org/officeDocument/2006/customXml" ds:itemID="{B5E42A2D-38BC-4595-9B45-BCA1F17029E7}">
   <ds:schemaRefs>
     <ds:schemaRef ds:uri="http://schemas.openxmlformats.org/officeDocument/2006/bibliography"/>
   </ds:schemaRefs>
@@ -21667,7 +22248,7 @@
 </file>
 
 <file path=customXml/itemProps8.xml><?xml version="1.0" encoding="utf-8"?>
-<ds:datastoreItem xmlns:ds="http://schemas.openxmlformats.org/officeDocument/2006/customXml" ds:itemID="{47C8A3E1-FC4E-41A1-A9D9-C35F3ECCE2DB}">
+<ds:datastoreItem xmlns:ds="http://schemas.openxmlformats.org/officeDocument/2006/customXml" ds:itemID="{B1680A1E-2695-49F6-82A4-80218CD0B1C9}">
   <ds:schemaRefs>
     <ds:schemaRef ds:uri="http://schemas.openxmlformats.org/officeDocument/2006/bibliography"/>
   </ds:schemaRefs>
@@ -21675,7 +22256,7 @@
 </file>
 
 <file path=customXml/itemProps9.xml><?xml version="1.0" encoding="utf-8"?>
-<ds:datastoreItem xmlns:ds="http://schemas.openxmlformats.org/officeDocument/2006/customXml" ds:itemID="{3CAE771E-6E86-45C2-B2E2-29279C53E34E}">
+<ds:datastoreItem xmlns:ds="http://schemas.openxmlformats.org/officeDocument/2006/customXml" ds:itemID="{662F1337-D363-496B-AC76-2D2F5AD18400}">
   <ds:schemaRefs>
     <ds:schemaRef ds:uri="http://schemas.openxmlformats.org/officeDocument/2006/bibliography"/>
   </ds:schemaRefs>

</xml_diff>

<commit_message>
Floating point time values in expressions are now in simulation time, in seconds from the time origin of the simulation model.
</commit_message>
<xml_diff>
--- a/sim-eval/trunk/doc/CITYOPT Planning Tool Expression Language.docx
+++ b/sim-eval/trunk/doc/CITYOPT Planning Tool Expression Language.docx
@@ -595,21 +595,7 @@
         <w:rPr>
           <w:lang w:val="en-US"/>
         </w:rPr>
-        <w:t xml:space="preserve"> </w:t>
-      </w:r>
-      <w:proofErr w:type="gramStart"/>
-      <w:r>
-        <w:rPr>
-          <w:lang w:val="en-US"/>
-        </w:rPr>
-        <w:t>is</w:t>
-      </w:r>
-      <w:proofErr w:type="gramEnd"/>
-      <w:r>
-        <w:rPr>
-          <w:lang w:val="en-US"/>
-        </w:rPr>
-        <w:t xml:space="preserve"> the input parameter name.</w:t>
+        <w:t xml:space="preserve"> is the input parameter name.</w:t>
       </w:r>
       <w:r>
         <w:rPr>
@@ -896,14 +882,7 @@
         <w:rPr>
           <w:lang w:val="en-US"/>
         </w:rPr>
-        <w:t xml:space="preserve">    </w:t>
-      </w:r>
-      <w:proofErr w:type="gramStart"/>
-      <w:r>
-        <w:rPr>
-          <w:lang w:val="en-US"/>
-        </w:rPr>
-        <w:t xml:space="preserve">Corresponds to the Python type </w:t>
+        <w:t xml:space="preserve">    Corresponds to the Python type </w:t>
       </w:r>
       <w:r>
         <w:rPr>
@@ -917,7 +896,6 @@
         </w:rPr>
         <w:t>.</w:t>
       </w:r>
-      <w:proofErr w:type="gramEnd"/>
     </w:p>
     <w:p>
       <w:pPr>
@@ -1027,14 +1005,7 @@
         <w:rPr>
           <w:lang w:val="en-US"/>
         </w:rPr>
-        <w:t xml:space="preserve">    </w:t>
-      </w:r>
-      <w:proofErr w:type="gramStart"/>
-      <w:r>
-        <w:rPr>
-          <w:lang w:val="en-US"/>
-        </w:rPr>
-        <w:t xml:space="preserve">Corresponds to the Python type </w:t>
+        <w:t xml:space="preserve">    Corresponds to the Python type </w:t>
       </w:r>
       <w:r>
         <w:rPr>
@@ -1048,7 +1019,6 @@
         </w:rPr>
         <w:t>.</w:t>
       </w:r>
-      <w:proofErr w:type="gramEnd"/>
     </w:p>
     <w:p>
       <w:pPr>
@@ -1115,148 +1085,138 @@
           <w:lang w:val="en-US"/>
         </w:rPr>
       </w:pPr>
-      <w:proofErr w:type="spellStart"/>
       <w:r>
         <w:rPr>
           <w:rStyle w:val="Strong"/>
         </w:rPr>
+        <w:t>TimeSeries/step</w:t>
+      </w:r>
+      <w:r>
+        <w:rPr>
+          <w:lang w:val="en-US"/>
+        </w:rPr>
+        <w:t xml:space="preserve"> – </w:t>
+      </w:r>
+      <w:r>
+        <w:rPr>
+          <w:lang w:val="en-US"/>
+        </w:rPr>
+        <w:t>A t</w:t>
+      </w:r>
+      <w:r>
+        <w:rPr>
+          <w:lang w:val="en-US"/>
+        </w:rPr>
+        <w:t xml:space="preserve">ime series </w:t>
+      </w:r>
+      <w:r>
+        <w:rPr>
+          <w:lang w:val="en-US"/>
+        </w:rPr>
+        <w:t xml:space="preserve">stored as a sequence of points (time, value), </w:t>
+      </w:r>
+      <w:r>
+        <w:rPr>
+          <w:lang w:val="en-US"/>
+        </w:rPr>
+        <w:t xml:space="preserve">considered as a piecewise constant function </w:t>
+      </w:r>
+      <w:r>
+        <w:rPr>
+          <w:lang w:val="en-US"/>
+        </w:rPr>
+        <w:t xml:space="preserve">from </w:t>
+      </w:r>
+      <w:r>
+        <w:rPr>
+          <w:lang w:val="en-US"/>
+        </w:rPr>
+        <w:t>time to value.</w:t>
+      </w:r>
+      <w:r>
+        <w:rPr>
+          <w:lang w:val="en-US"/>
+        </w:rPr>
+        <w:t xml:space="preserve">  Between two defined points, the value is defined by the point</w:t>
+      </w:r>
+      <w:r>
+        <w:rPr>
+          <w:lang w:val="en-US"/>
+        </w:rPr>
+        <w:t xml:space="preserve"> </w:t>
+      </w:r>
+      <w:r>
+        <w:rPr>
+          <w:lang w:val="en-US"/>
+        </w:rPr>
+        <w:t>with a smaller time coordinate.</w:t>
+      </w:r>
+      <w:r>
+        <w:rPr>
+          <w:lang w:val="en-US"/>
+        </w:rPr>
+        <w:t xml:space="preserve"> </w:t>
+      </w:r>
+      <w:r>
+        <w:rPr>
+          <w:lang w:val="en-US"/>
+        </w:rPr>
+        <w:t xml:space="preserve">Outside the range of defined points the value is </w:t>
+      </w:r>
+      <w:r>
+        <w:rPr>
+          <w:rStyle w:val="Number"/>
+        </w:rPr>
+        <w:t>0</w:t>
+      </w:r>
+      <w:r>
+        <w:rPr>
+          <w:lang w:val="en-US"/>
+        </w:rPr>
+        <w:t>.</w:t>
+      </w:r>
+      <w:r>
+        <w:rPr>
+          <w:lang w:val="en-US"/>
+        </w:rPr>
+        <w:t xml:space="preserve"> </w:t>
+      </w:r>
+      <w:r>
+        <w:rPr>
+          <w:lang w:val="en-US"/>
+        </w:rPr>
+        <w:t xml:space="preserve"> </w:t>
+      </w:r>
+      <w:r>
+        <w:rPr>
+          <w:lang w:val="en-US"/>
+        </w:rPr>
+        <w:t>Both times and values are of type Double.</w:t>
+      </w:r>
+      <w:r>
+        <w:rPr>
+          <w:lang w:val="en-US"/>
+        </w:rPr>
+        <w:t xml:space="preserve">  </w:t>
+      </w:r>
+      <w:r>
+        <w:rPr>
+          <w:lang w:val="en-US"/>
+        </w:rPr>
+        <w:t xml:space="preserve">Represented by a CITYOPT specific Python class </w:t>
+      </w:r>
+      <w:r>
+        <w:rPr>
+          <w:rStyle w:val="Code"/>
+        </w:rPr>
         <w:t>TimeSeries</w:t>
       </w:r>
-      <w:proofErr w:type="spellEnd"/>
-      <w:r>
-        <w:rPr>
-          <w:rStyle w:val="Strong"/>
-        </w:rPr>
-        <w:t>/step</w:t>
-      </w:r>
-      <w:r>
-        <w:rPr>
-          <w:lang w:val="en-US"/>
-        </w:rPr>
-        <w:t xml:space="preserve"> – </w:t>
-      </w:r>
-      <w:r>
-        <w:rPr>
-          <w:lang w:val="en-US"/>
-        </w:rPr>
-        <w:t>A t</w:t>
-      </w:r>
-      <w:r>
-        <w:rPr>
-          <w:lang w:val="en-US"/>
-        </w:rPr>
-        <w:t xml:space="preserve">ime series </w:t>
-      </w:r>
-      <w:r>
-        <w:rPr>
-          <w:lang w:val="en-US"/>
-        </w:rPr>
-        <w:t xml:space="preserve">stored as a sequence of points (time, value), </w:t>
-      </w:r>
-      <w:r>
-        <w:rPr>
-          <w:lang w:val="en-US"/>
-        </w:rPr>
-        <w:t xml:space="preserve">considered as a piecewise constant function </w:t>
-      </w:r>
-      <w:r>
-        <w:rPr>
-          <w:lang w:val="en-US"/>
-        </w:rPr>
-        <w:t xml:space="preserve">from </w:t>
-      </w:r>
-      <w:r>
-        <w:rPr>
-          <w:lang w:val="en-US"/>
-        </w:rPr>
-        <w:t>time to value.</w:t>
-      </w:r>
-      <w:r>
-        <w:rPr>
-          <w:lang w:val="en-US"/>
-        </w:rPr>
-        <w:t xml:space="preserve">  Between two defined points, the value is defined by the point</w:t>
-      </w:r>
-      <w:r>
-        <w:rPr>
-          <w:lang w:val="en-US"/>
-        </w:rPr>
-        <w:t xml:space="preserve"> </w:t>
-      </w:r>
-      <w:r>
-        <w:rPr>
-          <w:lang w:val="en-US"/>
-        </w:rPr>
-        <w:t>with a smaller time coordinate.</w:t>
-      </w:r>
-      <w:r>
-        <w:rPr>
-          <w:lang w:val="en-US"/>
-        </w:rPr>
-        <w:t xml:space="preserve"> </w:t>
-      </w:r>
-      <w:r>
-        <w:rPr>
-          <w:lang w:val="en-US"/>
-        </w:rPr>
-        <w:t xml:space="preserve">Outside the range of defined points the value is </w:t>
-      </w:r>
-      <w:r>
-        <w:rPr>
-          <w:rStyle w:val="Number"/>
-        </w:rPr>
-        <w:t>0</w:t>
-      </w:r>
       <w:r>
         <w:rPr>
           <w:lang w:val="en-US"/>
         </w:rPr>
         <w:t>.</w:t>
       </w:r>
-      <w:r>
-        <w:rPr>
-          <w:lang w:val="en-US"/>
-        </w:rPr>
-        <w:t xml:space="preserve"> </w:t>
-      </w:r>
-      <w:r>
-        <w:rPr>
-          <w:lang w:val="en-US"/>
-        </w:rPr>
-        <w:t xml:space="preserve"> </w:t>
-      </w:r>
-      <w:r>
-        <w:rPr>
-          <w:lang w:val="en-US"/>
-        </w:rPr>
-        <w:t>Both times and values are of type Double.</w:t>
-      </w:r>
-      <w:r>
-        <w:rPr>
-          <w:lang w:val="en-US"/>
-        </w:rPr>
-        <w:t xml:space="preserve">  </w:t>
-      </w:r>
-      <w:proofErr w:type="gramStart"/>
-      <w:r>
-        <w:rPr>
-          <w:lang w:val="en-US"/>
-        </w:rPr>
-        <w:t xml:space="preserve">Represented by a CITYOPT specific Python class </w:t>
-      </w:r>
-      <w:r>
-        <w:rPr>
-          <w:rStyle w:val="Code"/>
-        </w:rPr>
-        <w:t>TimeSeries</w:t>
-      </w:r>
-      <w:r>
-        <w:rPr>
-          <w:lang w:val="en-US"/>
-        </w:rPr>
-        <w:t>.</w:t>
-      </w:r>
-      <w:proofErr w:type="gramEnd"/>
     </w:p>
     <w:p>
       <w:pPr>
@@ -1266,88 +1226,78 @@
           <w:lang w:val="en-US"/>
         </w:rPr>
       </w:pPr>
-      <w:proofErr w:type="spellStart"/>
       <w:r>
         <w:rPr>
           <w:rStyle w:val="Strong"/>
         </w:rPr>
+        <w:t>TimeSeries/</w:t>
+      </w:r>
+      <w:r>
+        <w:rPr>
+          <w:rStyle w:val="Strong"/>
+        </w:rPr>
+        <w:t>linear</w:t>
+      </w:r>
+      <w:r>
+        <w:rPr>
+          <w:lang w:val="en-US"/>
+        </w:rPr>
+        <w:t xml:space="preserve"> – A time series stored as a sequence of points (time, value), considered as a piecewise linear function</w:t>
+      </w:r>
+      <w:r>
+        <w:rPr>
+          <w:lang w:val="en-US"/>
+        </w:rPr>
+        <w:t xml:space="preserve"> from</w:t>
+      </w:r>
+      <w:r>
+        <w:rPr>
+          <w:lang w:val="en-US"/>
+        </w:rPr>
+        <w:t xml:space="preserve"> time to value.  Between two defined points, the value is defined by linear interpolation. Outside the range of defined points the value is </w:t>
+      </w:r>
+      <w:r>
+        <w:rPr>
+          <w:rStyle w:val="Number"/>
+        </w:rPr>
+        <w:t>0</w:t>
+      </w:r>
+      <w:r>
+        <w:rPr>
+          <w:lang w:val="en-US"/>
+        </w:rPr>
+        <w:t>.</w:t>
+      </w:r>
+      <w:r>
+        <w:rPr>
+          <w:lang w:val="en-US"/>
+        </w:rPr>
+        <w:t xml:space="preserve">  Both times and values are of type Double.</w:t>
+      </w:r>
+      <w:r>
+        <w:rPr>
+          <w:lang w:val="en-US"/>
+        </w:rPr>
+        <w:t xml:space="preserve">  </w:t>
+      </w:r>
+      <w:r>
+        <w:rPr>
+          <w:lang w:val="en-US"/>
+        </w:rPr>
+        <w:t xml:space="preserve">Represented by a CITYOPT specific Python class </w:t>
+      </w:r>
+      <w:r>
+        <w:rPr>
+          <w:rStyle w:val="Code"/>
+        </w:rPr>
         <w:t>TimeSeries</w:t>
       </w:r>
-      <w:proofErr w:type="spellEnd"/>
-      <w:r>
-        <w:rPr>
-          <w:rStyle w:val="Strong"/>
-        </w:rPr>
-        <w:t>/</w:t>
-      </w:r>
-      <w:r>
-        <w:rPr>
-          <w:rStyle w:val="Strong"/>
-        </w:rPr>
-        <w:t>linear</w:t>
-      </w:r>
-      <w:r>
-        <w:rPr>
-          <w:lang w:val="en-US"/>
-        </w:rPr>
-        <w:t xml:space="preserve"> – A time series stored as a sequence of points (time, value), considered as a piecewise linear function</w:t>
-      </w:r>
-      <w:r>
-        <w:rPr>
-          <w:lang w:val="en-US"/>
-        </w:rPr>
-        <w:t xml:space="preserve"> from</w:t>
-      </w:r>
-      <w:r>
-        <w:rPr>
-          <w:lang w:val="en-US"/>
-        </w:rPr>
-        <w:t xml:space="preserve"> time to value.  Between two defined points, the value is defined by linear interpolation. Outside the range of defined points the value is </w:t>
-      </w:r>
-      <w:r>
-        <w:rPr>
-          <w:rStyle w:val="Number"/>
-        </w:rPr>
-        <w:t>0</w:t>
-      </w:r>
       <w:r>
         <w:rPr>
           <w:lang w:val="en-US"/>
         </w:rPr>
         <w:t>.</w:t>
       </w:r>
-      <w:r>
-        <w:rPr>
-          <w:lang w:val="en-US"/>
-        </w:rPr>
-        <w:t xml:space="preserve">  Both times and values are of type Double.</w:t>
-      </w:r>
-      <w:r>
-        <w:rPr>
-          <w:lang w:val="en-US"/>
-        </w:rPr>
-        <w:t xml:space="preserve">  </w:t>
-      </w:r>
-      <w:proofErr w:type="gramStart"/>
-      <w:r>
-        <w:rPr>
-          <w:lang w:val="en-US"/>
-        </w:rPr>
-        <w:t xml:space="preserve">Represented by a CITYOPT specific Python class </w:t>
-      </w:r>
-      <w:r>
-        <w:rPr>
-          <w:rStyle w:val="Code"/>
-        </w:rPr>
-        <w:t>TimeSeries</w:t>
-      </w:r>
-      <w:r>
-        <w:rPr>
-          <w:lang w:val="en-US"/>
-        </w:rPr>
-        <w:t>.</w:t>
-      </w:r>
-      <w:proofErr w:type="gramEnd"/>
     </w:p>
     <w:p>
       <w:pPr>
@@ -1361,43 +1311,13 @@
         <w:rPr>
           <w:rStyle w:val="Strong"/>
         </w:rPr>
-        <w:t xml:space="preserve">List of </w:t>
-      </w:r>
-      <w:r>
-        <w:rPr>
-          <w:rStyle w:val="Strong"/>
-        </w:rPr>
-        <w:t>Double</w:t>
-      </w:r>
-      <w:r>
-        <w:rPr>
-          <w:lang w:val="en-US"/>
-        </w:rPr>
-        <w:t xml:space="preserve"> – List </w:t>
-      </w:r>
-      <w:r>
-        <w:rPr>
-          <w:lang w:val="en-US"/>
-        </w:rPr>
-        <w:t>of decimal numbers</w:t>
-      </w:r>
-      <w:r>
-        <w:rPr>
-          <w:lang w:val="en-US"/>
-        </w:rPr>
-        <w:t xml:space="preserve">, each of type </w:t>
-      </w:r>
-      <w:r>
-        <w:rPr>
-          <w:lang w:val="en-US"/>
-        </w:rPr>
-        <w:t>Double</w:t>
-      </w:r>
-      <w:r>
-        <w:rPr>
-          <w:lang w:val="en-US"/>
-        </w:rPr>
-        <w:t xml:space="preserve"> as described above.  Represented as a sequence of comma-separated values in brackets, e.g. </w:t>
+        <w:t>List of Double</w:t>
+      </w:r>
+      <w:r>
+        <w:rPr>
+          <w:lang w:val="en-US"/>
+        </w:rPr>
+        <w:t xml:space="preserve"> – List of decimal numbers, each of type Double as described above.  Represented as a sequence of comma-separated values in brackets, e.g. </w:t>
       </w:r>
       <w:r>
         <w:rPr>
@@ -1409,61 +1329,24 @@
         <w:rPr>
           <w:rStyle w:val="Code"/>
         </w:rPr>
-        <w:t>1</w:t>
+        <w:t>1.0, 2.0, 3.0</w:t>
       </w:r>
       <w:r>
         <w:rPr>
           <w:rStyle w:val="Code"/>
         </w:rPr>
-        <w:t>.0</w:t>
+        <w:t>]</w:t>
+      </w:r>
+      <w:r>
+        <w:rPr>
+          <w:lang w:val="en-US"/>
+        </w:rPr>
+        <w:t xml:space="preserve">.  Corresponds to the Python type </w:t>
       </w:r>
       <w:r>
         <w:rPr>
           <w:rStyle w:val="Code"/>
         </w:rPr>
-        <w:t>, 2</w:t>
-      </w:r>
-      <w:r>
-        <w:rPr>
-          <w:rStyle w:val="Code"/>
-        </w:rPr>
-        <w:t>.0</w:t>
-      </w:r>
-      <w:r>
-        <w:rPr>
-          <w:rStyle w:val="Code"/>
-        </w:rPr>
-        <w:t>, 3</w:t>
-      </w:r>
-      <w:r>
-        <w:rPr>
-          <w:rStyle w:val="Code"/>
-        </w:rPr>
-        <w:t>.0</w:t>
-      </w:r>
-      <w:r>
-        <w:rPr>
-          <w:rStyle w:val="Code"/>
-        </w:rPr>
-        <w:t>]</w:t>
-      </w:r>
-      <w:r>
-        <w:rPr>
-          <w:lang w:val="en-US"/>
-        </w:rPr>
-        <w:t xml:space="preserve">.  </w:t>
-      </w:r>
-      <w:proofErr w:type="gramStart"/>
-      <w:r>
-        <w:rPr>
-          <w:lang w:val="en-US"/>
-        </w:rPr>
-        <w:t xml:space="preserve">Corresponds to the Python type </w:t>
-      </w:r>
-      <w:r>
-        <w:rPr>
-          <w:rStyle w:val="Code"/>
-        </w:rPr>
         <w:t>list</w:t>
       </w:r>
       <w:r>
@@ -1472,7 +1355,6 @@
         </w:rPr>
         <w:t>.</w:t>
       </w:r>
-      <w:proofErr w:type="gramEnd"/>
     </w:p>
     <w:p>
       <w:pPr>
@@ -1498,13 +1380,7 @@
         <w:rPr>
           <w:lang w:val="en-US"/>
         </w:rPr>
-        <w:t xml:space="preserve">– </w:t>
-      </w:r>
-      <w:r>
-        <w:rPr>
-          <w:lang w:val="en-US"/>
-        </w:rPr>
-        <w:t xml:space="preserve">List of integers, </w:t>
+        <w:t xml:space="preserve">– List of integers, </w:t>
       </w:r>
       <w:r>
         <w:rPr>
@@ -1552,14 +1428,7 @@
         <w:rPr>
           <w:lang w:val="en-US"/>
         </w:rPr>
-        <w:t xml:space="preserve"> </w:t>
-      </w:r>
-      <w:proofErr w:type="gramStart"/>
-      <w:r>
-        <w:rPr>
-          <w:lang w:val="en-US"/>
-        </w:rPr>
-        <w:t xml:space="preserve">Corresponds to the Python type </w:t>
+        <w:t xml:space="preserve"> Corresponds to the Python type </w:t>
       </w:r>
       <w:r>
         <w:rPr>
@@ -1573,7 +1442,6 @@
         </w:rPr>
         <w:t>.</w:t>
       </w:r>
-      <w:proofErr w:type="gramEnd"/>
     </w:p>
     <w:p>
       <w:pPr>
@@ -2114,21 +1982,7 @@
         <w:rPr>
           <w:lang w:val="en-US"/>
         </w:rPr>
-        <w:t xml:space="preserve"> </w:t>
-      </w:r>
-      <w:proofErr w:type="gramStart"/>
-      <w:r>
-        <w:rPr>
-          <w:lang w:val="en-US"/>
-        </w:rPr>
-        <w:t>is</w:t>
-      </w:r>
-      <w:proofErr w:type="gramEnd"/>
-      <w:r>
-        <w:rPr>
-          <w:lang w:val="en-US"/>
-        </w:rPr>
-        <w:t xml:space="preserve"> of type </w:t>
+        <w:t xml:space="preserve"> is of type </w:t>
       </w:r>
       <w:r>
         <w:rPr>
@@ -2294,7 +2148,7 @@
         <w:rPr>
           <w:rStyle w:val="Emphasis"/>
         </w:rPr>
-        <w:t>timestamps</w:t>
+        <w:t>simulation time</w:t>
       </w:r>
       <w:r>
         <w:rPr>
@@ -2324,7 +2178,20 @@
         <w:rPr>
           <w:lang w:val="en-US"/>
         </w:rPr>
-        <w:t xml:space="preserve">midnight UTC on 1 January 1970, </w:t>
+        <w:t xml:space="preserve">the simulation model specific </w:t>
+      </w:r>
+      <w:r>
+        <w:rPr>
+          <w:i/>
+          <w:lang w:val="en-US"/>
+        </w:rPr>
+        <w:t>time origin</w:t>
+      </w:r>
+      <w:r>
+        <w:rPr>
+          <w:lang w:val="en-US"/>
+        </w:rPr>
+        <w:t xml:space="preserve">, </w:t>
       </w:r>
       <w:r>
         <w:rPr>
@@ -2332,19 +2199,11 @@
         </w:rPr>
         <w:t xml:space="preserve">or as </w:t>
       </w:r>
-      <w:proofErr w:type="spellStart"/>
       <w:r>
         <w:rPr>
           <w:rStyle w:val="Emphasis"/>
         </w:rPr>
-        <w:t>datetime</w:t>
-      </w:r>
-      <w:proofErr w:type="spellEnd"/>
-      <w:r>
-        <w:rPr>
-          <w:rStyle w:val="Emphasis"/>
-        </w:rPr>
-        <w:t xml:space="preserve"> objects</w:t>
+        <w:t>datetime objects</w:t>
       </w:r>
       <w:r>
         <w:rPr>
@@ -2403,65 +2262,85 @@
         <w:rPr>
           <w:lang w:val="en-US"/>
         </w:rPr>
-        <w:t xml:space="preserve">.  The </w:t>
+        <w:t>.  The</w:t>
+      </w:r>
+      <w:r>
+        <w:rPr>
+          <w:lang w:val="en-US"/>
+        </w:rPr>
+        <w:t xml:space="preserve"> global function</w:t>
+      </w:r>
+      <w:r>
+        <w:rPr>
+          <w:lang w:val="en-US"/>
+        </w:rPr>
+        <w:t xml:space="preserve"> </w:t>
       </w:r>
       <w:r>
         <w:rPr>
           <w:rStyle w:val="Code"/>
         </w:rPr>
-        <w:t>datetime</w:t>
+        <w:t>tod</w:t>
       </w:r>
       <w:r>
         <w:rPr>
           <w:rStyle w:val="Code"/>
         </w:rPr>
-        <w:t>.fromtimestamp</w:t>
-      </w:r>
-      <w:r>
-        <w:rPr>
-          <w:lang w:val="en-US"/>
-        </w:rPr>
-        <w:t xml:space="preserve"> method constructs a </w:t>
-      </w:r>
-      <w:proofErr w:type="spellStart"/>
-      <w:r>
-        <w:rPr>
-          <w:lang w:val="en-US"/>
-        </w:rPr>
-        <w:t>datetime</w:t>
-      </w:r>
-      <w:proofErr w:type="spellEnd"/>
-      <w:r>
-        <w:rPr>
-          <w:lang w:val="en-US"/>
-        </w:rPr>
-        <w:t xml:space="preserve"> object from a timestamp, and the global function </w:t>
+        <w:t>atetime</w:t>
+      </w:r>
+      <w:r>
+        <w:rPr>
+          <w:lang w:val="en-US"/>
+        </w:rPr>
+        <w:t xml:space="preserve"> constructs a datetime object from a </w:t>
+      </w:r>
+      <w:r>
+        <w:rPr>
+          <w:lang w:val="en-US"/>
+        </w:rPr>
+        <w:t>simulation time value</w:t>
+      </w:r>
+      <w:r>
+        <w:rPr>
+          <w:lang w:val="en-US"/>
+        </w:rPr>
+        <w:t xml:space="preserve">, and the global function </w:t>
       </w:r>
       <w:r>
         <w:rPr>
           <w:rStyle w:val="Code"/>
         </w:rPr>
-        <w:t>totimestamp</w:t>
-      </w:r>
-      <w:r>
-        <w:rPr>
-          <w:lang w:val="en-US"/>
-        </w:rPr>
-        <w:t xml:space="preserve"> converts a </w:t>
-      </w:r>
-      <w:proofErr w:type="spellStart"/>
-      <w:r>
-        <w:rPr>
-          <w:lang w:val="en-US"/>
-        </w:rPr>
-        <w:t>datetime</w:t>
-      </w:r>
-      <w:proofErr w:type="spellEnd"/>
-      <w:r>
-        <w:rPr>
-          <w:lang w:val="en-US"/>
-        </w:rPr>
-        <w:t xml:space="preserve"> into a timestamp.</w:t>
+        <w:t>to</w:t>
+      </w:r>
+      <w:r>
+        <w:rPr>
+          <w:rStyle w:val="Code"/>
+        </w:rPr>
+        <w:t>sim</w:t>
+      </w:r>
+      <w:r>
+        <w:rPr>
+          <w:rStyle w:val="Code"/>
+        </w:rPr>
+        <w:t>time</w:t>
+      </w:r>
+      <w:r>
+        <w:rPr>
+          <w:lang w:val="en-US"/>
+        </w:rPr>
+        <w:t xml:space="preserve"> converts a datetime into a </w:t>
+      </w:r>
+      <w:r>
+        <w:rPr>
+          <w:lang w:val="en-US"/>
+        </w:rPr>
+        <w:t>simulation time value</w:t>
+      </w:r>
+      <w:r>
+        <w:rPr>
+          <w:lang w:val="en-US"/>
+        </w:rPr>
+        <w:t>.</w:t>
       </w:r>
     </w:p>
     <w:p>
@@ -2553,7 +2432,6 @@
         </w:rPr>
         <w:t xml:space="preserve"> the product of two time series </w:t>
       </w:r>
-      <w:proofErr w:type="gramStart"/>
       <w:r>
         <w:rPr>
           <w:rStyle w:val="Code"/>
@@ -2564,14 +2442,7 @@
         <w:rPr>
           <w:lang w:val="en-US"/>
         </w:rPr>
-        <w:t xml:space="preserve"> and</w:t>
-      </w:r>
-      <w:proofErr w:type="gramEnd"/>
-      <w:r>
-        <w:rPr>
-          <w:lang w:val="en-US"/>
-        </w:rPr>
-        <w:t xml:space="preserve"> </w:t>
+        <w:t xml:space="preserve"> and </w:t>
       </w:r>
       <w:r>
         <w:rPr>
@@ -2844,23 +2715,21 @@
                 <w:sz w:val="22"/>
                 <w:lang w:val="en-US"/>
               </w:rPr>
-              <w:t xml:space="preserve"> can be timestamps or </w:t>
-            </w:r>
-            <w:proofErr w:type="spellStart"/>
+              <w:t xml:space="preserve"> can be </w:t>
+            </w:r>
             <w:r>
               <w:rPr>
                 <w:sz w:val="22"/>
                 <w:lang w:val="en-US"/>
               </w:rPr>
-              <w:t>datetime</w:t>
-            </w:r>
-            <w:proofErr w:type="spellEnd"/>
+              <w:t>simulation time values</w:t>
+            </w:r>
             <w:r>
               <w:rPr>
                 <w:sz w:val="22"/>
                 <w:lang w:val="en-US"/>
               </w:rPr>
-              <w:t xml:space="preserve"> objects.</w:t>
+              <w:t xml:space="preserve"> or datetime objects.</w:t>
             </w:r>
           </w:p>
         </w:tc>
@@ -3220,23 +3089,21 @@
                 <w:sz w:val="22"/>
                 <w:lang w:val="en-US"/>
               </w:rPr>
-              <w:t xml:space="preserve"> can be timestamps or </w:t>
-            </w:r>
-            <w:proofErr w:type="spellStart"/>
+              <w:t xml:space="preserve"> can be </w:t>
+            </w:r>
             <w:r>
               <w:rPr>
                 <w:sz w:val="22"/>
                 <w:lang w:val="en-US"/>
               </w:rPr>
-              <w:t>datetime</w:t>
-            </w:r>
-            <w:proofErr w:type="spellEnd"/>
+              <w:t>simulation time values</w:t>
+            </w:r>
             <w:r>
               <w:rPr>
                 <w:sz w:val="22"/>
                 <w:lang w:val="en-US"/>
               </w:rPr>
-              <w:t xml:space="preserve"> objects.</w:t>
+              <w:t xml:space="preserve"> or datetime objects.</w:t>
             </w:r>
           </w:p>
         </w:tc>
@@ -3292,23 +3159,21 @@
                 <w:sz w:val="22"/>
                 <w:lang w:val="en-US"/>
               </w:rPr>
-              <w:t xml:space="preserve"> can be a sequence of timestamps or </w:t>
-            </w:r>
-            <w:proofErr w:type="spellStart"/>
+              <w:t xml:space="preserve"> can be a sequence of </w:t>
+            </w:r>
             <w:r>
               <w:rPr>
                 <w:sz w:val="22"/>
                 <w:lang w:val="en-US"/>
               </w:rPr>
-              <w:t>datetime</w:t>
-            </w:r>
-            <w:proofErr w:type="spellEnd"/>
+              <w:t>simulation time value</w:t>
+            </w:r>
             <w:r>
               <w:rPr>
                 <w:sz w:val="22"/>
                 <w:lang w:val="en-US"/>
               </w:rPr>
-              <w:t xml:space="preserve"> objects.  The method returns an array of doubles.</w:t>
+              <w:t>s or datetime objects.  The method returns an array of doubles.</w:t>
             </w:r>
           </w:p>
         </w:tc>
@@ -3351,7 +3216,21 @@
                 <w:sz w:val="22"/>
                 <w:lang w:val="en-US"/>
               </w:rPr>
-              <w:t xml:space="preserve">Array of doubles specifying the defined time points as timestamps. </w:t>
+              <w:t xml:space="preserve">Array of doubles specifying the defined time points </w:t>
+            </w:r>
+            <w:r>
+              <w:rPr>
+                <w:sz w:val="22"/>
+                <w:lang w:val="en-US"/>
+              </w:rPr>
+              <w:t>in simulation time</w:t>
+            </w:r>
+            <w:r>
+              <w:rPr>
+                <w:sz w:val="22"/>
+                <w:lang w:val="en-US"/>
+              </w:rPr>
+              <w:t xml:space="preserve">. </w:t>
             </w:r>
           </w:p>
         </w:tc>
@@ -3407,23 +3286,7 @@
                 <w:sz w:val="22"/>
                 <w:lang w:val="en-US"/>
               </w:rPr>
-              <w:t xml:space="preserve">: List of </w:t>
-            </w:r>
-            <w:proofErr w:type="spellStart"/>
-            <w:r>
-              <w:rPr>
-                <w:sz w:val="22"/>
-                <w:lang w:val="en-US"/>
-              </w:rPr>
-              <w:t>datetime</w:t>
-            </w:r>
-            <w:proofErr w:type="spellEnd"/>
-            <w:r>
-              <w:rPr>
-                <w:sz w:val="22"/>
-                <w:lang w:val="en-US"/>
-              </w:rPr>
-              <w:t xml:space="preserve"> objects specifying the defined time points.</w:t>
+              <w:t>: List of datetime objects specifying the defined time points.</w:t>
             </w:r>
           </w:p>
         </w:tc>
@@ -3509,7 +3372,21 @@
                 <w:sz w:val="22"/>
                 <w:lang w:val="en-US"/>
               </w:rPr>
-              <w:t>Iterator over (timestamp, value) pairs.  Can be useful for non-trivial time series manipulation especially in conju</w:t>
+              <w:t xml:space="preserve">Iterator over </w:t>
+            </w:r>
+            <w:r>
+              <w:rPr>
+                <w:sz w:val="22"/>
+                <w:lang w:val="en-US"/>
+              </w:rPr>
+              <w:t>(time</w:t>
+            </w:r>
+            <w:r>
+              <w:rPr>
+                <w:sz w:val="22"/>
+                <w:lang w:val="en-US"/>
+              </w:rPr>
+              <w:t>, value) pairs.  Can be useful for non-trivial time series manipulation especially in conju</w:t>
             </w:r>
             <w:r>
               <w:rPr>
@@ -3653,23 +3530,21 @@
                 <w:sz w:val="22"/>
                 <w:lang w:val="en-US"/>
               </w:rPr>
-              <w:t xml:space="preserve"> is either a sequence of timestamps or a sequence of </w:t>
-            </w:r>
-            <w:proofErr w:type="spellStart"/>
+              <w:t xml:space="preserve"> is either a sequence of </w:t>
+            </w:r>
             <w:r>
               <w:rPr>
                 <w:sz w:val="22"/>
                 <w:lang w:val="en-US"/>
               </w:rPr>
-              <w:t>datetime</w:t>
-            </w:r>
-            <w:proofErr w:type="spellEnd"/>
+              <w:t>simulation time values</w:t>
+            </w:r>
             <w:r>
               <w:rPr>
                 <w:sz w:val="22"/>
                 <w:lang w:val="en-US"/>
               </w:rPr>
-              <w:t xml:space="preserve"> objects</w:t>
+              <w:t xml:space="preserve"> or a sequence of datetime objects</w:t>
             </w:r>
           </w:p>
           <w:p>
@@ -3679,7 +3554,6 @@
                 <w:lang w:val="en-US"/>
               </w:rPr>
             </w:pPr>
-            <w:proofErr w:type="gramStart"/>
             <w:r>
               <w:rPr>
                 <w:rStyle w:val="Code"/>
@@ -3691,15 +3565,7 @@
                 <w:sz w:val="22"/>
                 <w:lang w:val="en-US"/>
               </w:rPr>
-              <w:t xml:space="preserve"> is</w:t>
-            </w:r>
-            <w:proofErr w:type="gramEnd"/>
-            <w:r>
-              <w:rPr>
-                <w:sz w:val="22"/>
-                <w:lang w:val="en-US"/>
-              </w:rPr>
-              <w:t xml:space="preserve"> a sequence of floating point numbers.</w:t>
+              <w:t xml:space="preserve"> is a sequence of floating point numbers.</w:t>
             </w:r>
           </w:p>
         </w:tc>
@@ -3765,55 +3631,21 @@
                 <w:sz w:val="22"/>
                 <w:lang w:val="en-US"/>
               </w:rPr>
-              <w:t xml:space="preserve"> instance that uses piecewise constant interpolation.  The argument is either an </w:t>
-            </w:r>
-            <w:proofErr w:type="spellStart"/>
+              <w:t xml:space="preserve"> instance that uses piecewise constant interpolation.  The argument is </w:t>
+            </w:r>
             <w:r>
               <w:rPr>
                 <w:sz w:val="22"/>
                 <w:lang w:val="en-US"/>
               </w:rPr>
-              <w:t>iterable</w:t>
-            </w:r>
-            <w:proofErr w:type="spellEnd"/>
+              <w:t>either an iterable of (time</w:t>
+            </w:r>
             <w:r>
               <w:rPr>
                 <w:sz w:val="22"/>
                 <w:lang w:val="en-US"/>
               </w:rPr>
-              <w:t xml:space="preserve"> of (timestamp, value) pairs or an </w:t>
-            </w:r>
-            <w:proofErr w:type="spellStart"/>
-            <w:r>
-              <w:rPr>
-                <w:sz w:val="22"/>
-                <w:lang w:val="en-US"/>
-              </w:rPr>
-              <w:t>iterable</w:t>
-            </w:r>
-            <w:proofErr w:type="spellEnd"/>
-            <w:r>
-              <w:rPr>
-                <w:sz w:val="22"/>
-                <w:lang w:val="en-US"/>
-              </w:rPr>
-              <w:t xml:space="preserve"> of (</w:t>
-            </w:r>
-            <w:proofErr w:type="spellStart"/>
-            <w:r>
-              <w:rPr>
-                <w:sz w:val="22"/>
-                <w:lang w:val="en-US"/>
-              </w:rPr>
-              <w:t>datetime</w:t>
-            </w:r>
-            <w:proofErr w:type="spellEnd"/>
-            <w:r>
-              <w:rPr>
-                <w:sz w:val="22"/>
-                <w:lang w:val="en-US"/>
-              </w:rPr>
-              <w:t xml:space="preserve">, value) pairs. </w:t>
+              <w:t xml:space="preserve">, value) pairs or an iterable of (datetime, value) pairs. </w:t>
             </w:r>
           </w:p>
           <w:p>
@@ -3909,55 +3741,21 @@
                 <w:sz w:val="22"/>
                 <w:lang w:val="en-US"/>
               </w:rPr>
-              <w:t xml:space="preserve"> instance that uses piecewise linear interpolation.  The argument is either an </w:t>
-            </w:r>
-            <w:proofErr w:type="spellStart"/>
+              <w:t xml:space="preserve"> instance that uses piecewise linear interpolation.  The argument is either an iterable of (</w:t>
+            </w:r>
             <w:r>
               <w:rPr>
                 <w:sz w:val="22"/>
                 <w:lang w:val="en-US"/>
               </w:rPr>
-              <w:t>iterable</w:t>
-            </w:r>
-            <w:proofErr w:type="spellEnd"/>
+              <w:t>time</w:t>
+            </w:r>
             <w:r>
               <w:rPr>
                 <w:sz w:val="22"/>
                 <w:lang w:val="en-US"/>
               </w:rPr>
-              <w:t xml:space="preserve"> of (timestamp, value) pairs or an </w:t>
-            </w:r>
-            <w:proofErr w:type="spellStart"/>
-            <w:r>
-              <w:rPr>
-                <w:sz w:val="22"/>
-                <w:lang w:val="en-US"/>
-              </w:rPr>
-              <w:t>iterable</w:t>
-            </w:r>
-            <w:proofErr w:type="spellEnd"/>
-            <w:r>
-              <w:rPr>
-                <w:sz w:val="22"/>
-                <w:lang w:val="en-US"/>
-              </w:rPr>
-              <w:t xml:space="preserve"> of (</w:t>
-            </w:r>
-            <w:proofErr w:type="spellStart"/>
-            <w:r>
-              <w:rPr>
-                <w:sz w:val="22"/>
-                <w:lang w:val="en-US"/>
-              </w:rPr>
-              <w:t>datetime</w:t>
-            </w:r>
-            <w:proofErr w:type="spellEnd"/>
-            <w:r>
-              <w:rPr>
-                <w:sz w:val="22"/>
-                <w:lang w:val="en-US"/>
-              </w:rPr>
-              <w:t>, value) pairs.</w:t>
+              <w:t>, value) pairs or an iterable of (datetime, value) pairs.</w:t>
             </w:r>
           </w:p>
         </w:tc>
@@ -4132,15 +3930,7 @@
         <w:t>iterable</w:t>
       </w:r>
       <w:r>
-        <w:t xml:space="preserve"> is any </w:t>
-      </w:r>
-      <w:proofErr w:type="spellStart"/>
-      <w:r>
-        <w:t>iterable</w:t>
-      </w:r>
-      <w:proofErr w:type="spellEnd"/>
-      <w:r>
-        <w:t xml:space="preserve"> type such as </w:t>
+        <w:t xml:space="preserve"> is any iterable type such as </w:t>
       </w:r>
       <w:r>
         <w:rPr>
@@ -4211,14 +4001,27 @@
       <w:r>
         <w:t xml:space="preserve">Table </w:t>
       </w:r>
-      <w:fldSimple w:instr=" SEQ Table \* ARABIC ">
-        <w:r>
-          <w:rPr>
-            <w:noProof/>
-          </w:rPr>
-          <w:t>1</w:t>
-        </w:r>
-      </w:fldSimple>
+      <w:r>
+        <w:fldChar w:fldCharType="begin"/>
+      </w:r>
+      <w:r>
+        <w:instrText xml:space="preserve"> SEQ Table \* ARABIC </w:instrText>
+      </w:r>
+      <w:r>
+        <w:fldChar w:fldCharType="separate"/>
+      </w:r>
+      <w:r>
+        <w:rPr>
+          <w:noProof/>
+        </w:rPr>
+        <w:t>1</w:t>
+      </w:r>
+      <w:r>
+        <w:rPr>
+          <w:noProof/>
+        </w:rPr>
+        <w:fldChar w:fldCharType="end"/>
+      </w:r>
       <w:bookmarkEnd w:id="0"/>
       <w:r>
         <w:t xml:space="preserve"> </w:t>
@@ -4635,21 +4438,7 @@
               <w:rPr>
                 <w:sz w:val="22"/>
               </w:rPr>
-              <w:t xml:space="preserve">Whether all elements of the </w:t>
-            </w:r>
-            <w:proofErr w:type="spellStart"/>
-            <w:r>
-              <w:rPr>
-                <w:sz w:val="22"/>
-              </w:rPr>
-              <w:t>iterable</w:t>
-            </w:r>
-            <w:proofErr w:type="spellEnd"/>
-            <w:r>
-              <w:rPr>
-                <w:sz w:val="22"/>
-              </w:rPr>
-              <w:t xml:space="preserve"> are true</w:t>
+              <w:t>Whether all elements of the iterable are true</w:t>
             </w:r>
           </w:p>
         </w:tc>
@@ -4724,21 +4513,7 @@
               <w:rPr>
                 <w:sz w:val="22"/>
               </w:rPr>
-              <w:t xml:space="preserve">Whether any element of the </w:t>
-            </w:r>
-            <w:proofErr w:type="spellStart"/>
-            <w:r>
-              <w:rPr>
-                <w:sz w:val="22"/>
-              </w:rPr>
-              <w:t>iterable</w:t>
-            </w:r>
-            <w:proofErr w:type="spellEnd"/>
-            <w:r>
-              <w:rPr>
-                <w:sz w:val="22"/>
-              </w:rPr>
-              <w:t xml:space="preserve"> is true</w:t>
+              <w:t>Whether any element of the iterable is true</w:t>
             </w:r>
           </w:p>
         </w:tc>
@@ -5525,21 +5300,11 @@
                 <w:sz w:val="22"/>
               </w:rPr>
             </w:pPr>
-            <w:proofErr w:type="spellStart"/>
-            <w:proofErr w:type="gramStart"/>
-            <w:r>
-              <w:rPr>
-                <w:sz w:val="22"/>
-              </w:rPr>
-              <w:t>datetime</w:t>
-            </w:r>
-            <w:proofErr w:type="spellEnd"/>
-            <w:proofErr w:type="gramEnd"/>
-            <w:r>
-              <w:rPr>
-                <w:sz w:val="22"/>
-              </w:rPr>
-              <w:t xml:space="preserve"> constructor from given year, month, day, hour, minutes, seconds.  Omitted hours, minutes or seconds are interpreted as 0.</w:t>
+            <w:r>
+              <w:rPr>
+                <w:sz w:val="22"/>
+              </w:rPr>
+              <w:t>datetime constructor from given year, month, day, hour, minutes, seconds.  Omitted hours, minutes or seconds are interpreted as 0.</w:t>
             </w:r>
           </w:p>
           <w:p>
@@ -5812,35 +5577,7 @@
               <w:rPr>
                 <w:sz w:val="22"/>
               </w:rPr>
-              <w:t xml:space="preserve">Pairs indices 0, </w:t>
-            </w:r>
-            <w:proofErr w:type="gramStart"/>
-            <w:r>
-              <w:rPr>
-                <w:sz w:val="22"/>
-              </w:rPr>
-              <w:t>1, …</w:t>
-            </w:r>
-            <w:proofErr w:type="gramEnd"/>
-            <w:r>
-              <w:rPr>
-                <w:sz w:val="22"/>
-              </w:rPr>
-              <w:t xml:space="preserve"> with </w:t>
-            </w:r>
-            <w:proofErr w:type="spellStart"/>
-            <w:r>
-              <w:rPr>
-                <w:sz w:val="22"/>
-              </w:rPr>
-              <w:t>iterable</w:t>
-            </w:r>
-            <w:proofErr w:type="spellEnd"/>
-            <w:r>
-              <w:rPr>
-                <w:sz w:val="22"/>
-              </w:rPr>
-              <w:t xml:space="preserve"> elements.</w:t>
+              <w:t>Pairs indices 0, 1, … with iterable elements.</w:t>
             </w:r>
           </w:p>
           <w:p>
@@ -9445,21 +9182,11 @@
                 <w:sz w:val="22"/>
               </w:rPr>
             </w:pPr>
-            <w:proofErr w:type="spellStart"/>
-            <w:proofErr w:type="gramStart"/>
-            <w:r>
-              <w:rPr>
-                <w:sz w:val="22"/>
-              </w:rPr>
-              <w:t>timedelta</w:t>
-            </w:r>
-            <w:proofErr w:type="spellEnd"/>
-            <w:proofErr w:type="gramEnd"/>
-            <w:r>
-              <w:rPr>
-                <w:sz w:val="22"/>
-              </w:rPr>
-              <w:t xml:space="preserve"> constructor from number of days, and optionally seconds.</w:t>
+            <w:r>
+              <w:rPr>
+                <w:sz w:val="22"/>
+              </w:rPr>
+              <w:t>timedelta constructor from number of days, and optionally seconds.</w:t>
             </w:r>
           </w:p>
         </w:tc>
@@ -9500,20 +9227,14 @@
               <w:rPr>
                 <w:rStyle w:val="Code"/>
               </w:rPr>
-              <w:t>totimestamp(</w:t>
+              <w:t>todatetime(</w:t>
             </w:r>
             <w:r>
               <w:rPr>
                 <w:rStyle w:val="Code"/>
               </w:rPr>
               <w:br/>
-              <w:t xml:space="preserve"> </w:t>
-            </w:r>
-            <w:r>
-              <w:rPr>
-                <w:rStyle w:val="Code"/>
-              </w:rPr>
-              <w:t>datetime)</w:t>
+              <w:t xml:space="preserve"> float)</w:t>
             </w:r>
           </w:p>
         </w:tc>
@@ -9534,7 +9255,7 @@
               <w:rPr>
                 <w:rStyle w:val="Code"/>
               </w:rPr>
-              <w:t>float</w:t>
+              <w:t>datetime</w:t>
             </w:r>
           </w:p>
         </w:tc>
@@ -9554,50 +9275,29 @@
               </w:rPr>
               <w:t xml:space="preserve">Converts </w:t>
             </w:r>
-            <w:proofErr w:type="spellStart"/>
-            <w:r>
-              <w:rPr>
-                <w:sz w:val="22"/>
-              </w:rPr>
-              <w:t>datetime</w:t>
-            </w:r>
-            <w:proofErr w:type="spellEnd"/>
-            <w:r>
-              <w:rPr>
-                <w:sz w:val="22"/>
-              </w:rPr>
-              <w:t xml:space="preserve"> object to </w:t>
-            </w:r>
-            <w:r>
-              <w:rPr>
-                <w:sz w:val="22"/>
-              </w:rPr>
-              <w:t xml:space="preserve">a </w:t>
-            </w:r>
-            <w:r>
-              <w:rPr>
-                <w:sz w:val="22"/>
-              </w:rPr>
-              <w:t>timestamp in seconds.</w:t>
-            </w:r>
-          </w:p>
-          <w:p>
-            <w:pPr>
-              <w:rPr>
-                <w:sz w:val="22"/>
-              </w:rPr>
-            </w:pPr>
-            <w:r>
-              <w:rPr>
-                <w:sz w:val="22"/>
-              </w:rPr>
-              <w:t xml:space="preserve">Inverse of </w:t>
-            </w:r>
-            <w:r>
-              <w:rPr>
-                <w:rStyle w:val="Code"/>
-              </w:rPr>
-              <w:t>datetime.fromtimestamp(float)</w:t>
+            <w:r>
+              <w:rPr>
+                <w:sz w:val="22"/>
+              </w:rPr>
+              <w:t xml:space="preserve">a simulation time value into a </w:t>
+            </w:r>
+            <w:r>
+              <w:rPr>
+                <w:sz w:val="22"/>
+              </w:rPr>
+              <w:t>datetime object.</w:t>
+            </w:r>
+            <w:r>
+              <w:rPr>
+                <w:sz w:val="22"/>
+              </w:rPr>
+              <w:t xml:space="preserve">  Inverse of </w:t>
+            </w:r>
+            <w:r>
+              <w:rPr>
+                <w:rStyle w:val="Code"/>
+              </w:rPr>
+              <w:t>tosimtime(datetime)</w:t>
             </w:r>
             <w:r>
               <w:rPr>
@@ -9623,6 +9323,8 @@
               </w:rPr>
               <w:t>cityopt</w:t>
             </w:r>
+            <w:bookmarkStart w:id="1" w:name="_GoBack"/>
+            <w:bookmarkEnd w:id="1"/>
           </w:p>
         </w:tc>
       </w:tr>
@@ -9644,7 +9346,26 @@
               <w:rPr>
                 <w:rStyle w:val="Code"/>
               </w:rPr>
-              <w:t>TimeSeries</w:t>
+              <w:t>tosimtime</w:t>
+            </w:r>
+            <w:r>
+              <w:rPr>
+                <w:rStyle w:val="Code"/>
+              </w:rPr>
+              <w:t>(</w:t>
+            </w:r>
+            <w:r>
+              <w:rPr>
+                <w:rStyle w:val="Code"/>
+              </w:rPr>
+              <w:br/>
+              <w:t xml:space="preserve"> </w:t>
+            </w:r>
+            <w:r>
+              <w:rPr>
+                <w:rStyle w:val="Code"/>
+              </w:rPr>
+              <w:t>datetime)</w:t>
             </w:r>
           </w:p>
         </w:tc>
@@ -9665,7 +9386,7 @@
               <w:rPr>
                 <w:rStyle w:val="Code"/>
               </w:rPr>
-              <w:t>TimeSeries</w:t>
+              <w:t>float</w:t>
             </w:r>
           </w:p>
         </w:tc>
@@ -9679,19 +9400,71 @@
                 <w:sz w:val="22"/>
               </w:rPr>
             </w:pPr>
-            <w:proofErr w:type="spellStart"/>
-            <w:r>
-              <w:rPr>
-                <w:sz w:val="22"/>
-              </w:rPr>
-              <w:t>TimeSeries</w:t>
-            </w:r>
-            <w:proofErr w:type="spellEnd"/>
-            <w:r>
-              <w:rPr>
-                <w:sz w:val="22"/>
-              </w:rPr>
-              <w:t xml:space="preserve"> constructor</w:t>
+            <w:r>
+              <w:rPr>
+                <w:sz w:val="22"/>
+              </w:rPr>
+              <w:t xml:space="preserve">Converts datetime object to </w:t>
+            </w:r>
+            <w:r>
+              <w:rPr>
+                <w:sz w:val="22"/>
+              </w:rPr>
+              <w:t xml:space="preserve">a </w:t>
+            </w:r>
+            <w:r>
+              <w:rPr>
+                <w:sz w:val="22"/>
+              </w:rPr>
+              <w:t xml:space="preserve">simulation time </w:t>
+            </w:r>
+            <w:r>
+              <w:rPr>
+                <w:sz w:val="22"/>
+              </w:rPr>
+              <w:t xml:space="preserve"> </w:t>
+            </w:r>
+            <w:r>
+              <w:rPr>
+                <w:sz w:val="22"/>
+              </w:rPr>
+              <w:t>value</w:t>
+            </w:r>
+            <w:r>
+              <w:rPr>
+                <w:sz w:val="22"/>
+              </w:rPr>
+              <w:t>.</w:t>
+            </w:r>
+            <w:r>
+              <w:rPr>
+                <w:sz w:val="22"/>
+              </w:rPr>
+              <w:t xml:space="preserve">  </w:t>
+            </w:r>
+            <w:r>
+              <w:rPr>
+                <w:sz w:val="22"/>
+              </w:rPr>
+              <w:t>Inverse of</w:t>
+            </w:r>
+            <w:r>
+              <w:rPr>
+                <w:rStyle w:val="Code"/>
+              </w:rPr>
+              <w:t xml:space="preserve"> todatetime</w:t>
+            </w:r>
+            <w:r>
+              <w:rPr>
+                <w:rStyle w:val="Code"/>
+              </w:rPr>
+              <w:t>(float)</w:t>
+            </w:r>
+            <w:r>
+              <w:rPr>
+                <w:sz w:val="22"/>
+              </w:rPr>
+              <w:t>.</w:t>
             </w:r>
           </w:p>
         </w:tc>
@@ -9732,7 +9505,7 @@
               <w:rPr>
                 <w:rStyle w:val="Code"/>
               </w:rPr>
-              <w:t>True</w:t>
+              <w:t>TimeSeries</w:t>
             </w:r>
           </w:p>
         </w:tc>
@@ -9753,7 +9526,7 @@
               <w:rPr>
                 <w:rStyle w:val="Code"/>
               </w:rPr>
-              <w:t>bool</w:t>
+              <w:t>TimeSeries</w:t>
             </w:r>
           </w:p>
         </w:tc>
@@ -9771,7 +9544,7 @@
               <w:rPr>
                 <w:sz w:val="22"/>
               </w:rPr>
-              <w:t>Boolean constant</w:t>
+              <w:t>TimeSeries constructor</w:t>
             </w:r>
           </w:p>
         </w:tc>
@@ -9781,11 +9554,16 @@
           </w:tcPr>
           <w:p>
             <w:pPr>
-              <w:pStyle w:val="NoSpacing"/>
-              <w:rPr>
-                <w:rStyle w:val="Code"/>
-              </w:rPr>
-            </w:pPr>
+              <w:rPr>
+                <w:rStyle w:val="Code"/>
+              </w:rPr>
+            </w:pPr>
+            <w:r>
+              <w:rPr>
+                <w:rStyle w:val="Code"/>
+              </w:rPr>
+              <w:t>cityopt</w:t>
+            </w:r>
           </w:p>
         </w:tc>
       </w:tr>
@@ -9807,7 +9585,7 @@
               <w:rPr>
                 <w:rStyle w:val="Code"/>
               </w:rPr>
-              <w:t>tuple(any, …)</w:t>
+              <w:t>True</w:t>
             </w:r>
           </w:p>
         </w:tc>
@@ -9828,7 +9606,7 @@
               <w:rPr>
                 <w:rStyle w:val="Code"/>
               </w:rPr>
-              <w:t>tuple</w:t>
+              <w:t>bool</w:t>
             </w:r>
           </w:p>
         </w:tc>
@@ -9846,7 +9624,7 @@
               <w:rPr>
                 <w:sz w:val="22"/>
               </w:rPr>
-              <w:t>Tuple constructor</w:t>
+              <w:t>Boolean constant</w:t>
             </w:r>
           </w:p>
         </w:tc>
@@ -9882,7 +9660,7 @@
               <w:rPr>
                 <w:rStyle w:val="Code"/>
               </w:rPr>
-              <w:t>var(TimeSeries)</w:t>
+              <w:t>tuple(any, …)</w:t>
             </w:r>
           </w:p>
         </w:tc>
@@ -9903,7 +9681,7 @@
               <w:rPr>
                 <w:rStyle w:val="Code"/>
               </w:rPr>
-              <w:t>float</w:t>
+              <w:t>tuple</w:t>
             </w:r>
           </w:p>
         </w:tc>
@@ -9921,7 +9699,7 @@
               <w:rPr>
                 <w:sz w:val="22"/>
               </w:rPr>
-              <w:t>Variance of a time series</w:t>
+              <w:t>Tuple constructor</w:t>
             </w:r>
           </w:p>
         </w:tc>
@@ -9931,16 +9709,11 @@
           </w:tcPr>
           <w:p>
             <w:pPr>
-              <w:rPr>
-                <w:rStyle w:val="Code"/>
-              </w:rPr>
-            </w:pPr>
-            <w:r>
-              <w:rPr>
-                <w:rStyle w:val="Code"/>
-              </w:rPr>
-              <w:t>cityopt</w:t>
-            </w:r>
+              <w:pStyle w:val="NoSpacing"/>
+              <w:rPr>
+                <w:rStyle w:val="Code"/>
+              </w:rPr>
+            </w:pPr>
           </w:p>
         </w:tc>
       </w:tr>
@@ -9962,7 +9735,7 @@
               <w:rPr>
                 <w:rStyle w:val="Code"/>
               </w:rPr>
-              <w:t>var(iterable)</w:t>
+              <w:t>var(TimeSeries)</w:t>
             </w:r>
           </w:p>
         </w:tc>
@@ -10001,7 +9774,7 @@
               <w:rPr>
                 <w:sz w:val="22"/>
               </w:rPr>
-              <w:t>Sample variance of a sequence</w:t>
+              <w:t>Variance of a time series</w:t>
             </w:r>
           </w:p>
         </w:tc>
@@ -10042,7 +9815,7 @@
               <w:rPr>
                 <w:rStyle w:val="Code"/>
               </w:rPr>
-              <w:t>xrange(int)</w:t>
+              <w:t>var(iterable)</w:t>
             </w:r>
           </w:p>
         </w:tc>
@@ -10063,7 +9836,7 @@
               <w:rPr>
                 <w:rStyle w:val="Code"/>
               </w:rPr>
-              <w:t>iterable</w:t>
+              <w:t>float</w:t>
             </w:r>
           </w:p>
         </w:tc>
@@ -10081,7 +9854,7 @@
               <w:rPr>
                 <w:sz w:val="22"/>
               </w:rPr>
-              <w:t>Sequence from 0 up to argument – 1.</w:t>
+              <w:t>Sample variance of a sequence</w:t>
             </w:r>
           </w:p>
         </w:tc>
@@ -10091,11 +9864,16 @@
           </w:tcPr>
           <w:p>
             <w:pPr>
-              <w:pStyle w:val="NoSpacing"/>
-              <w:rPr>
-                <w:rStyle w:val="Code"/>
-              </w:rPr>
-            </w:pPr>
+              <w:rPr>
+                <w:rStyle w:val="Code"/>
+              </w:rPr>
+            </w:pPr>
+            <w:r>
+              <w:rPr>
+                <w:rStyle w:val="Code"/>
+              </w:rPr>
+              <w:t>cityopt</w:t>
+            </w:r>
           </w:p>
         </w:tc>
       </w:tr>
@@ -10117,7 +9895,7 @@
               <w:rPr>
                 <w:rStyle w:val="Code"/>
               </w:rPr>
-              <w:t>zip(iterable, …)</w:t>
+              <w:t>xrange(int)</w:t>
             </w:r>
           </w:p>
         </w:tc>
@@ -10138,7 +9916,7 @@
               <w:rPr>
                 <w:rStyle w:val="Code"/>
               </w:rPr>
-              <w:t>list</w:t>
+              <w:t>iterable</w:t>
             </w:r>
           </w:p>
         </w:tc>
@@ -10156,66 +9934,7 @@
               <w:rPr>
                 <w:sz w:val="22"/>
               </w:rPr>
-              <w:t xml:space="preserve">Combines given </w:t>
-            </w:r>
-            <w:proofErr w:type="spellStart"/>
-            <w:r>
-              <w:rPr>
-                <w:sz w:val="22"/>
-              </w:rPr>
-              <w:t>iterables</w:t>
-            </w:r>
-            <w:proofErr w:type="spellEnd"/>
-            <w:r>
-              <w:rPr>
-                <w:sz w:val="22"/>
-              </w:rPr>
-              <w:t xml:space="preserve"> into one </w:t>
-            </w:r>
-            <w:proofErr w:type="spellStart"/>
-            <w:r>
-              <w:rPr>
-                <w:sz w:val="22"/>
-              </w:rPr>
-              <w:t>iterable</w:t>
-            </w:r>
-            <w:proofErr w:type="spellEnd"/>
-            <w:r>
-              <w:rPr>
-                <w:sz w:val="22"/>
-              </w:rPr>
-              <w:t xml:space="preserve"> of tuples.</w:t>
-            </w:r>
-          </w:p>
-          <w:p>
-            <w:pPr>
-              <w:rPr>
-                <w:sz w:val="22"/>
-              </w:rPr>
-            </w:pPr>
-            <w:r>
-              <w:rPr>
-                <w:sz w:val="22"/>
-              </w:rPr>
-              <w:t xml:space="preserve">Example: </w:t>
-            </w:r>
-            <w:r>
-              <w:rPr>
-                <w:rStyle w:val="Code"/>
-              </w:rPr>
-              <w:t>zip([1,2,3], [9,8,7])</w:t>
-            </w:r>
-            <w:r>
-              <w:rPr>
-                <w:sz w:val="22"/>
-              </w:rPr>
-              <w:t xml:space="preserve"> returns </w:t>
-            </w:r>
-            <w:r>
-              <w:rPr>
-                <w:rStyle w:val="Code"/>
-              </w:rPr>
-              <w:t>[(1,9), (2,8), (3,7)]</w:t>
+              <w:t>Sequence from 0 up to argument – 1.</w:t>
             </w:r>
           </w:p>
         </w:tc>
@@ -10251,7 +9970,7 @@
               <w:rPr>
                 <w:rStyle w:val="Code"/>
               </w:rPr>
-              <w:t>_datetime</w:t>
+              <w:t>zip(iterable, …)</w:t>
             </w:r>
           </w:p>
         </w:tc>
@@ -10272,7 +9991,7 @@
               <w:rPr>
                 <w:rStyle w:val="Code"/>
               </w:rPr>
-              <w:t>module</w:t>
+              <w:t>list</w:t>
             </w:r>
           </w:p>
         </w:tc>
@@ -10290,7 +10009,38 @@
               <w:rPr>
                 <w:sz w:val="22"/>
               </w:rPr>
-              <w:t>Functions for date and time manipulation</w:t>
+              <w:t>Combines given iterables into one iterable of tuples.</w:t>
+            </w:r>
+          </w:p>
+          <w:p>
+            <w:pPr>
+              <w:rPr>
+                <w:sz w:val="22"/>
+              </w:rPr>
+            </w:pPr>
+            <w:r>
+              <w:rPr>
+                <w:sz w:val="22"/>
+              </w:rPr>
+              <w:t xml:space="preserve">Example: </w:t>
+            </w:r>
+            <w:r>
+              <w:rPr>
+                <w:rStyle w:val="Code"/>
+              </w:rPr>
+              <w:t>zip([1,2,3], [9,8,7])</w:t>
+            </w:r>
+            <w:r>
+              <w:rPr>
+                <w:sz w:val="22"/>
+              </w:rPr>
+              <w:t xml:space="preserve"> returns </w:t>
+            </w:r>
+            <w:r>
+              <w:rPr>
+                <w:rStyle w:val="Code"/>
+              </w:rPr>
+              <w:t>[(1,9), (2,8), (3,7)]</w:t>
             </w:r>
           </w:p>
         </w:tc>
@@ -10300,16 +10050,11 @@
           </w:tcPr>
           <w:p>
             <w:pPr>
-              <w:rPr>
-                <w:rStyle w:val="Code"/>
-              </w:rPr>
-            </w:pPr>
-            <w:r>
-              <w:rPr>
-                <w:rStyle w:val="Code"/>
-              </w:rPr>
-              <w:t>datetime</w:t>
-            </w:r>
+              <w:pStyle w:val="NoSpacing"/>
+              <w:rPr>
+                <w:rStyle w:val="Code"/>
+              </w:rPr>
+            </w:pPr>
           </w:p>
         </w:tc>
       </w:tr>
@@ -10331,6 +10076,86 @@
               <w:rPr>
                 <w:rStyle w:val="Code"/>
               </w:rPr>
+              <w:t>_datetime</w:t>
+            </w:r>
+          </w:p>
+        </w:tc>
+        <w:tc>
+          <w:tcPr>
+            <w:tcW w:w="1325" w:type="dxa"/>
+            <w:tcMar>
+              <w:right w:w="0" w:type="dxa"/>
+            </w:tcMar>
+          </w:tcPr>
+          <w:p>
+            <w:pPr>
+              <w:rPr>
+                <w:rStyle w:val="Code"/>
+              </w:rPr>
+            </w:pPr>
+            <w:r>
+              <w:rPr>
+                <w:rStyle w:val="Code"/>
+              </w:rPr>
+              <w:t>module</w:t>
+            </w:r>
+          </w:p>
+        </w:tc>
+        <w:tc>
+          <w:tcPr>
+            <w:tcW w:w="5053" w:type="dxa"/>
+          </w:tcPr>
+          <w:p>
+            <w:pPr>
+              <w:rPr>
+                <w:sz w:val="22"/>
+              </w:rPr>
+            </w:pPr>
+            <w:r>
+              <w:rPr>
+                <w:sz w:val="22"/>
+              </w:rPr>
+              <w:t>Functions for date and time manipulation</w:t>
+            </w:r>
+          </w:p>
+        </w:tc>
+        <w:tc>
+          <w:tcPr>
+            <w:tcW w:w="1241" w:type="dxa"/>
+          </w:tcPr>
+          <w:p>
+            <w:pPr>
+              <w:rPr>
+                <w:rStyle w:val="Code"/>
+              </w:rPr>
+            </w:pPr>
+            <w:r>
+              <w:rPr>
+                <w:rStyle w:val="Code"/>
+              </w:rPr>
+              <w:t>datetime</w:t>
+            </w:r>
+          </w:p>
+        </w:tc>
+      </w:tr>
+      <w:tr>
+        <w:trPr>
+          <w:cantSplit/>
+        </w:trPr>
+        <w:tc>
+          <w:tcPr>
+            <w:tcW w:w="2235" w:type="dxa"/>
+          </w:tcPr>
+          <w:p>
+            <w:pPr>
+              <w:rPr>
+                <w:rStyle w:val="Code"/>
+              </w:rPr>
+            </w:pPr>
+            <w:r>
+              <w:rPr>
+                <w:rStyle w:val="Code"/>
+              </w:rPr>
               <w:t>__builtin__</w:t>
             </w:r>
           </w:p>
@@ -10547,92 +10372,44 @@
         <w:pStyle w:val="Caption"/>
         <w:keepNext/>
       </w:pPr>
-      <w:bookmarkStart w:id="1" w:name="_Ref405222515"/>
+      <w:bookmarkStart w:id="2" w:name="_Ref405222515"/>
       <w:r>
         <w:lastRenderedPageBreak/>
         <w:t xml:space="preserve">Table </w:t>
       </w:r>
-      <w:fldSimple w:instr=" SEQ Table \* ARABIC ">
-        <w:r>
-          <w:rPr>
-            <w:noProof/>
-          </w:rPr>
-          <w:t>2</w:t>
-        </w:r>
-      </w:fldSimple>
-      <w:bookmarkEnd w:id="1"/>
+      <w:r>
+        <w:fldChar w:fldCharType="begin"/>
+      </w:r>
+      <w:r>
+        <w:instrText xml:space="preserve"> SEQ Table \* ARABIC </w:instrText>
+      </w:r>
+      <w:r>
+        <w:fldChar w:fldCharType="separate"/>
+      </w:r>
+      <w:r>
+        <w:rPr>
+          <w:noProof/>
+        </w:rPr>
+        <w:t>2</w:t>
+      </w:r>
+      <w:r>
+        <w:rPr>
+          <w:noProof/>
+        </w:rPr>
+        <w:fldChar w:fldCharType="end"/>
+      </w:r>
+      <w:bookmarkEnd w:id="2"/>
       <w:r>
         <w:t xml:space="preserve"> </w:t>
       </w:r>
       <w:r>
-        <w:t xml:space="preserve">Python </w:t>
-      </w:r>
-      <w:proofErr w:type="spellStart"/>
-      <w:r>
-        <w:t>keywords</w:t>
-      </w:r>
-      <w:proofErr w:type="spellEnd"/>
-      <w:r>
-        <w:t xml:space="preserve"> </w:t>
-      </w:r>
-      <w:proofErr w:type="spellStart"/>
-      <w:r>
-        <w:t>that</w:t>
-      </w:r>
-      <w:proofErr w:type="spellEnd"/>
-      <w:r>
-        <w:t xml:space="preserve"> </w:t>
-      </w:r>
-      <w:proofErr w:type="spellStart"/>
-      <w:r>
-        <w:t>cannot</w:t>
-      </w:r>
-      <w:proofErr w:type="spellEnd"/>
-      <w:r>
-        <w:t xml:space="preserve"> </w:t>
-      </w:r>
-      <w:proofErr w:type="spellStart"/>
-      <w:r>
-        <w:t>be</w:t>
-      </w:r>
-      <w:proofErr w:type="spellEnd"/>
-      <w:r>
-        <w:t xml:space="preserve"> </w:t>
-      </w:r>
-      <w:proofErr w:type="spellStart"/>
-      <w:r>
-        <w:t>used</w:t>
-      </w:r>
-      <w:proofErr w:type="spellEnd"/>
-      <w:r>
-        <w:t xml:space="preserve"> </w:t>
-      </w:r>
-      <w:proofErr w:type="spellStart"/>
-      <w:r>
-        <w:t>as</w:t>
-      </w:r>
-      <w:proofErr w:type="spellEnd"/>
-      <w:r>
-        <w:t xml:space="preserve"> </w:t>
-      </w:r>
-      <w:r>
-        <w:t>user-</w:t>
-      </w:r>
-      <w:proofErr w:type="spellStart"/>
-      <w:r>
-        <w:t>defined</w:t>
-      </w:r>
-      <w:proofErr w:type="spellEnd"/>
-      <w:r>
-        <w:t xml:space="preserve"> </w:t>
-      </w:r>
-      <w:proofErr w:type="spellStart"/>
-      <w:r>
-        <w:t>names</w:t>
-      </w:r>
-      <w:proofErr w:type="spellEnd"/>
-      <w:r>
-        <w:t>.</w:t>
+        <w:t xml:space="preserve">Python keywords that cannot be used as </w:t>
+      </w:r>
+      <w:r>
+        <w:t xml:space="preserve">user-defined </w:t>
+      </w:r>
+      <w:r>
+        <w:t>names.</w:t>
       </w:r>
     </w:p>
     <w:tbl>
@@ -12403,8 +12180,8 @@
           <w:szCs w:val="23"/>
         </w:rPr>
       </w:pPr>
-      <w:bookmarkStart w:id="2" w:name="PythonLangRef"/>
-      <w:bookmarkEnd w:id="2"/>
+      <w:bookmarkStart w:id="3" w:name="PythonLangRef"/>
+      <w:bookmarkEnd w:id="3"/>
       <w:r>
         <w:rPr>
           <w:lang w:val="en-US"/>
@@ -12435,8 +12212,8 @@
           <w:szCs w:val="23"/>
         </w:rPr>
       </w:pPr>
-      <w:bookmarkStart w:id="3" w:name="PythonLibRef"/>
-      <w:bookmarkEnd w:id="3"/>
+      <w:bookmarkStart w:id="4" w:name="PythonLibRef"/>
+      <w:bookmarkEnd w:id="4"/>
       <w:r>
         <w:rPr>
           <w:lang w:val="en-US"/>
@@ -12459,8 +12236,6 @@
           <w:lang w:val="en-US"/>
         </w:rPr>
       </w:pPr>
-      <w:bookmarkStart w:id="4" w:name="_GoBack"/>
-      <w:bookmarkEnd w:id="4"/>
     </w:p>
     <w:sectPr>
       <w:headerReference w:type="even" r:id="rId22"/>
@@ -13153,15 +12928,7 @@
         <w:t>n</w:t>
       </w:r>
       <w:r>
-        <w:t xml:space="preserve"> </w:t>
-      </w:r>
-      <w:proofErr w:type="spellStart"/>
-      <w:r>
-        <w:t>iterable</w:t>
-      </w:r>
-      <w:proofErr w:type="spellEnd"/>
-      <w:r>
-        <w:t xml:space="preserve"> </w:t>
+        <w:t xml:space="preserve"> iterable </w:t>
       </w:r>
       <w:r>
         <w:t>object</w:t>
@@ -13229,7 +12996,6 @@
         <w:b/>
       </w:rPr>
     </w:pPr>
-    <w:proofErr w:type="gramStart"/>
     <w:r>
       <w:rPr>
         <w:b/>
@@ -13249,11 +13015,7 @@
       <w:t xml:space="preserve"> </w:t>
     </w:r>
     <w:r>
-      <w:t>Planning</w:t>
-    </w:r>
-    <w:proofErr w:type="gramEnd"/>
-    <w:r>
-      <w:t xml:space="preserve"> Tool Expression Language</w:t>
+      <w:t>Planning Tool Expression Language</w:t>
     </w:r>
     <w:r>
       <w:tab/>
@@ -13278,7 +13040,7 @@
       <w:rPr>
         <w:noProof/>
       </w:rPr>
-      <w:t>11</w:t>
+      <w:t>8</w:t>
     </w:r>
     <w:r>
       <w:rPr>
@@ -21584,7 +21346,129 @@
 </a:theme>
 </file>
 
-<file path=customXml/item1.xml><?xml version="1.0" encoding="utf-8"?><ct:contentTypeSchema ct:_="" ma:_="" ma:contentTypeName="Document" ma:contentTypeID="0x010100AC7E10361EB82B4CA0656D28B6A40514" ma:contentTypeVersion="0" ma:contentTypeDescription="Create a new document." ma:contentTypeScope="" ma:versionID="6e8e77a21c093f83d70d19158069c3ff" xmlns:ct="http://schemas.microsoft.com/office/2006/metadata/contentType" xmlns:ma="http://schemas.microsoft.com/office/2006/metadata/properties/metaAttributes">
+<file path=customXml/item1.xml><?xml version="1.0" encoding="utf-8"?>
+<?mso-contentType ?>
+<FormTemplates xmlns="http://schemas.microsoft.com/sharepoint/v3/contenttype/forms">
+  <Display>DocumentLibraryForm</Display>
+  <Edit>DocumentLibraryForm</Edit>
+  <New>DocumentLibraryForm</New>
+</FormTemplates>
+</file>
+
+<file path=customXml/item10.xml><?xml version="1.0" encoding="utf-8"?>
+<b:Sources xmlns:b="http://schemas.openxmlformats.org/officeDocument/2006/bibliography" xmlns="http://schemas.openxmlformats.org/officeDocument/2006/bibliography" SelectedStyle="\HarvardAnglia2008OfficeOnline.xsl" StyleName="Harvard – Anglia 2008">
+  <b:Source>
+    <b:Tag>Pre11</b:Tag>
+    <b:SourceType>ConferenceProceedings</b:SourceType>
+    <b:Guid>{C5D435DB-CF1E-46CC-B6B9-3B1BE4A4D32F}</b:Guid>
+    <b:Title>Wie sinnvoll ist solarthermische Heizungsunterstützung für Passivhaus-Bürogebäude?</b:Title>
+    <b:Year>2011</b:Year>
+    <b:Publisher>Universität Innsbruck und Passivhaust Institut</b:Publisher>
+    <b:City>Innsbruck</b:City>
+    <b:Author>
+      <b:Author>
+        <b:NameList>
+          <b:Person>
+            <b:Last>Preisler</b:Last>
+            <b:First>Anita</b:First>
+          </b:Person>
+        </b:NameList>
+      </b:Author>
+    </b:Author>
+    <b:Pages>207-212</b:Pages>
+    <b:ConferenceName>15. Internationale Passivhaustagung</b:ConferenceName>
+    <b:RefOrder>1</b:RefOrder>
+  </b:Source>
+  <b:Source>
+    <b:Tag>Pre124</b:Tag>
+    <b:SourceType>Report</b:SourceType>
+    <b:Guid>{1997BDF1-D8F6-4C83-A012-9658E9B9ADBB}</b:Guid>
+    <b:Author>
+      <b:Author>
+        <b:NameList>
+          <b:Person>
+            <b:Last>Preisler</b:Last>
+            <b:First>Anita</b:First>
+          </b:Person>
+          <b:Person>
+            <b:Last>Brychta</b:Last>
+            <b:First>Markus</b:First>
+          </b:Person>
+          <b:Person>
+            <b:Last>Dubisch</b:Last>
+            <b:First>Florian</b:First>
+          </b:Person>
+        </b:NameList>
+      </b:Author>
+    </b:Author>
+    <b:Title>Anlageneinzelbericht: Solargestützte DEC-Anlage ENERGYbase</b:Title>
+    <b:Year>2012</b:Year>
+    <b:Publisher>SolarCooling Monitor - Evaluierung Energieeffizienz und Betriebserfahrungen von solarthermischen Kühlanlagen zur Gebäudekühlung in Österreich</b:Publisher>
+    <b:City>Wien</b:City>
+    <b:RefOrder>2</b:RefOrder>
+  </b:Source>
+</b:Sources>
+</file>
+
+<file path=customXml/item11.xml><?xml version="1.0" encoding="utf-8"?>
+<b:Sources xmlns:b="http://schemas.openxmlformats.org/officeDocument/2006/bibliography" xmlns="http://schemas.openxmlformats.org/officeDocument/2006/bibliography" SelectedStyle="\HarvardAnglia2008OfficeOnline.xsl" StyleName="Harvard – Anglia 2008">
+  <b:Source>
+    <b:Tag>Pre11</b:Tag>
+    <b:SourceType>ConferenceProceedings</b:SourceType>
+    <b:Guid>{C5D435DB-CF1E-46CC-B6B9-3B1BE4A4D32F}</b:Guid>
+    <b:Title>Wie sinnvoll ist solarthermische Heizungsunterstützung für Passivhaus-Bürogebäude?</b:Title>
+    <b:Year>2011</b:Year>
+    <b:Publisher>Universität Innsbruck und Passivhaust Institut</b:Publisher>
+    <b:City>Innsbruck</b:City>
+    <b:Author>
+      <b:Author>
+        <b:NameList>
+          <b:Person>
+            <b:Last>Preisler</b:Last>
+            <b:First>Anita</b:First>
+          </b:Person>
+        </b:NameList>
+      </b:Author>
+    </b:Author>
+    <b:Pages>207-212</b:Pages>
+    <b:ConferenceName>15. Internationale Passivhaustagung</b:ConferenceName>
+    <b:RefOrder>1</b:RefOrder>
+  </b:Source>
+  <b:Source>
+    <b:Tag>Pre124</b:Tag>
+    <b:SourceType>Report</b:SourceType>
+    <b:Guid>{1997BDF1-D8F6-4C83-A012-9658E9B9ADBB}</b:Guid>
+    <b:Author>
+      <b:Author>
+        <b:NameList>
+          <b:Person>
+            <b:Last>Preisler</b:Last>
+            <b:First>Anita</b:First>
+          </b:Person>
+          <b:Person>
+            <b:Last>Brychta</b:Last>
+            <b:First>Markus</b:First>
+          </b:Person>
+          <b:Person>
+            <b:Last>Dubisch</b:Last>
+            <b:First>Florian</b:First>
+          </b:Person>
+        </b:NameList>
+      </b:Author>
+    </b:Author>
+    <b:Title>Anlageneinzelbericht: Solargestützte DEC-Anlage ENERGYbase</b:Title>
+    <b:Year>2012</b:Year>
+    <b:Publisher>SolarCooling Monitor - Evaluierung Energieeffizienz und Betriebserfahrungen von solarthermischen Kühlanlagen zur Gebäudekühlung in Österreich</b:Publisher>
+    <b:City>Wien</b:City>
+    <b:RefOrder>2</b:RefOrder>
+  </b:Source>
+</b:Sources>
+</file>
+
+<file path=customXml/item2.xml><?xml version="1.0" encoding="utf-8"?><p:properties xmlns:p="http://schemas.microsoft.com/office/2006/metadata/properties" xmlns:xsi="http://www.w3.org/2001/XMLSchema-instance" xmlns:pc="http://schemas.microsoft.com/office/infopath/2007/PartnerControls"><documentManagement><Author0 xmlns="$ListId:Shared Documents;">Hannu Rummukainen</Author0></documentManagement></p:properties>
+</file>
+
+<file path=customXml/item3.xml><?xml version="1.0" encoding="utf-8"?><ct:contentTypeSchema ct:_="" ma:_="" ma:contentTypeName="Document" ma:contentTypeID="0x010100AC7E10361EB82B4CA0656D28B6A40514" ma:contentTypeVersion="0" ma:contentTypeDescription="Create a new document." ma:contentTypeScope="" ma:versionID="6e8e77a21c093f83d70d19158069c3ff" xmlns:ct="http://schemas.microsoft.com/office/2006/metadata/contentType" xmlns:ma="http://schemas.microsoft.com/office/2006/metadata/properties/metaAttributes">
 <xsd:schema targetNamespace="http://schemas.microsoft.com/office/2006/metadata/properties" ma:root="true" ma:fieldsID="d2dad8d00024f06655d6a1129939ab7e" ns2:_="" xmlns:xsd="http://www.w3.org/2001/XMLSchema" xmlns:xs="http://www.w3.org/2001/XMLSchema" xmlns:p="http://schemas.microsoft.com/office/2006/metadata/properties" xmlns:ns2="$ListId:Shared Documents;">
 <xsd:import namespace="$ListId:Shared Documents;"/>
 <xsd:element name="properties">
@@ -21709,128 +21593,6 @@
 <xs:element name="TermId" type="xs:string"></xs:element>
 </xs:schema>
 </ct:contentTypeSchema>
-</file>
-
-<file path=customXml/item10.xml><?xml version="1.0" encoding="utf-8"?>
-<b:Sources xmlns:b="http://schemas.openxmlformats.org/officeDocument/2006/bibliography" xmlns="http://schemas.openxmlformats.org/officeDocument/2006/bibliography" SelectedStyle="\HarvardAnglia2008OfficeOnline.xsl" StyleName="Harvard – Anglia 2008">
-  <b:Source>
-    <b:Tag>Pre11</b:Tag>
-    <b:SourceType>ConferenceProceedings</b:SourceType>
-    <b:Guid>{C5D435DB-CF1E-46CC-B6B9-3B1BE4A4D32F}</b:Guid>
-    <b:Title>Wie sinnvoll ist solarthermische Heizungsunterstützung für Passivhaus-Bürogebäude?</b:Title>
-    <b:Year>2011</b:Year>
-    <b:Publisher>Universität Innsbruck und Passivhaust Institut</b:Publisher>
-    <b:City>Innsbruck</b:City>
-    <b:Author>
-      <b:Author>
-        <b:NameList>
-          <b:Person>
-            <b:Last>Preisler</b:Last>
-            <b:First>Anita</b:First>
-          </b:Person>
-        </b:NameList>
-      </b:Author>
-    </b:Author>
-    <b:Pages>207-212</b:Pages>
-    <b:ConferenceName>15. Internationale Passivhaustagung</b:ConferenceName>
-    <b:RefOrder>1</b:RefOrder>
-  </b:Source>
-  <b:Source>
-    <b:Tag>Pre124</b:Tag>
-    <b:SourceType>Report</b:SourceType>
-    <b:Guid>{1997BDF1-D8F6-4C83-A012-9658E9B9ADBB}</b:Guid>
-    <b:Author>
-      <b:Author>
-        <b:NameList>
-          <b:Person>
-            <b:Last>Preisler</b:Last>
-            <b:First>Anita</b:First>
-          </b:Person>
-          <b:Person>
-            <b:Last>Brychta</b:Last>
-            <b:First>Markus</b:First>
-          </b:Person>
-          <b:Person>
-            <b:Last>Dubisch</b:Last>
-            <b:First>Florian</b:First>
-          </b:Person>
-        </b:NameList>
-      </b:Author>
-    </b:Author>
-    <b:Title>Anlageneinzelbericht: Solargestützte DEC-Anlage ENERGYbase</b:Title>
-    <b:Year>2012</b:Year>
-    <b:Publisher>SolarCooling Monitor - Evaluierung Energieeffizienz und Betriebserfahrungen von solarthermischen Kühlanlagen zur Gebäudekühlung in Österreich</b:Publisher>
-    <b:City>Wien</b:City>
-    <b:RefOrder>2</b:RefOrder>
-  </b:Source>
-</b:Sources>
-</file>
-
-<file path=customXml/item11.xml><?xml version="1.0" encoding="utf-8"?>
-<b:Sources xmlns:b="http://schemas.openxmlformats.org/officeDocument/2006/bibliography" xmlns="http://schemas.openxmlformats.org/officeDocument/2006/bibliography" SelectedStyle="\HarvardAnglia2008OfficeOnline.xsl" StyleName="Harvard – Anglia 2008">
-  <b:Source>
-    <b:Tag>Pre11</b:Tag>
-    <b:SourceType>ConferenceProceedings</b:SourceType>
-    <b:Guid>{C5D435DB-CF1E-46CC-B6B9-3B1BE4A4D32F}</b:Guid>
-    <b:Title>Wie sinnvoll ist solarthermische Heizungsunterstützung für Passivhaus-Bürogebäude?</b:Title>
-    <b:Year>2011</b:Year>
-    <b:Publisher>Universität Innsbruck und Passivhaust Institut</b:Publisher>
-    <b:City>Innsbruck</b:City>
-    <b:Author>
-      <b:Author>
-        <b:NameList>
-          <b:Person>
-            <b:Last>Preisler</b:Last>
-            <b:First>Anita</b:First>
-          </b:Person>
-        </b:NameList>
-      </b:Author>
-    </b:Author>
-    <b:Pages>207-212</b:Pages>
-    <b:ConferenceName>15. Internationale Passivhaustagung</b:ConferenceName>
-    <b:RefOrder>1</b:RefOrder>
-  </b:Source>
-  <b:Source>
-    <b:Tag>Pre124</b:Tag>
-    <b:SourceType>Report</b:SourceType>
-    <b:Guid>{1997BDF1-D8F6-4C83-A012-9658E9B9ADBB}</b:Guid>
-    <b:Author>
-      <b:Author>
-        <b:NameList>
-          <b:Person>
-            <b:Last>Preisler</b:Last>
-            <b:First>Anita</b:First>
-          </b:Person>
-          <b:Person>
-            <b:Last>Brychta</b:Last>
-            <b:First>Markus</b:First>
-          </b:Person>
-          <b:Person>
-            <b:Last>Dubisch</b:Last>
-            <b:First>Florian</b:First>
-          </b:Person>
-        </b:NameList>
-      </b:Author>
-    </b:Author>
-    <b:Title>Anlageneinzelbericht: Solargestützte DEC-Anlage ENERGYbase</b:Title>
-    <b:Year>2012</b:Year>
-    <b:Publisher>SolarCooling Monitor - Evaluierung Energieeffizienz und Betriebserfahrungen von solarthermischen Kühlanlagen zur Gebäudekühlung in Österreich</b:Publisher>
-    <b:City>Wien</b:City>
-    <b:RefOrder>2</b:RefOrder>
-  </b:Source>
-</b:Sources>
-</file>
-
-<file path=customXml/item2.xml><?xml version="1.0" encoding="utf-8"?><p:properties xmlns:p="http://schemas.microsoft.com/office/2006/metadata/properties" xmlns:xsi="http://www.w3.org/2001/XMLSchema-instance" xmlns:pc="http://schemas.microsoft.com/office/infopath/2007/PartnerControls"><documentManagement><Author0 xmlns="$ListId:Shared Documents;">Hannu Rummukainen</Author0></documentManagement></p:properties>
-</file>
-
-<file path=customXml/item3.xml><?xml version="1.0" encoding="utf-8"?>
-<?mso-contentType ?>
-<FormTemplates xmlns="http://schemas.microsoft.com/sharepoint/v3/contenttype/forms">
-  <Display>DocumentLibraryForm</Display>
-  <Edit>DocumentLibraryForm</Edit>
-  <New>DocumentLibraryForm</New>
-</FormTemplates>
 </file>
 
 <file path=customXml/item4.xml><?xml version="1.0" encoding="utf-8"?>
@@ -22164,6 +21926,40 @@
 </file>
 
 <file path=customXml/itemProps1.xml><?xml version="1.0" encoding="utf-8"?>
+<ds:datastoreItem xmlns:ds="http://schemas.openxmlformats.org/officeDocument/2006/customXml" ds:itemID="{7245FDC4-C959-4233-A91B-8B19805213EA}">
+  <ds:schemaRefs>
+    <ds:schemaRef ds:uri="http://schemas.microsoft.com/sharepoint/v3/contenttype/forms"/>
+  </ds:schemaRefs>
+</ds:datastoreItem>
+</file>
+
+<file path=customXml/itemProps10.xml><?xml version="1.0" encoding="utf-8"?>
+<ds:datastoreItem xmlns:ds="http://schemas.openxmlformats.org/officeDocument/2006/customXml" ds:itemID="{D82C702E-187A-4AB4-9C63-1C307D98A0E3}">
+  <ds:schemaRefs>
+    <ds:schemaRef ds:uri="http://schemas.openxmlformats.org/officeDocument/2006/bibliography"/>
+  </ds:schemaRefs>
+</ds:datastoreItem>
+</file>
+
+<file path=customXml/itemProps11.xml><?xml version="1.0" encoding="utf-8"?>
+<ds:datastoreItem xmlns:ds="http://schemas.openxmlformats.org/officeDocument/2006/customXml" ds:itemID="{298F6EF0-8FA3-4FDD-8FAD-FC04394D7624}">
+  <ds:schemaRefs>
+    <ds:schemaRef ds:uri="http://schemas.openxmlformats.org/officeDocument/2006/bibliography"/>
+  </ds:schemaRefs>
+</ds:datastoreItem>
+</file>
+
+<file path=customXml/itemProps2.xml><?xml version="1.0" encoding="utf-8"?>
+<ds:datastoreItem xmlns:ds="http://schemas.openxmlformats.org/officeDocument/2006/customXml" ds:itemID="{79177291-3B2D-4481-B5DD-6A41632A09A5}">
+  <ds:schemaRefs>
+    <ds:schemaRef ds:uri="http://schemas.microsoft.com/office/2006/metadata/properties"/>
+    <ds:schemaRef ds:uri="http://schemas.microsoft.com/office/infopath/2007/PartnerControls"/>
+    <ds:schemaRef ds:uri="$ListId:Shared Documents;"/>
+  </ds:schemaRefs>
+</ds:datastoreItem>
+</file>
+
+<file path=customXml/itemProps3.xml><?xml version="1.0" encoding="utf-8"?>
 <ds:datastoreItem xmlns:ds="http://schemas.openxmlformats.org/officeDocument/2006/customXml" ds:itemID="{42A98A49-FA42-4C65-BDE7-EFAAB1328A50}">
   <ds:schemaRefs>
     <ds:schemaRef ds:uri="http://schemas.microsoft.com/office/2006/metadata/contentType"/>
@@ -22181,7 +21977,15 @@
 </ds:datastoreItem>
 </file>
 
-<file path=customXml/itemProps10.xml><?xml version="1.0" encoding="utf-8"?>
+<file path=customXml/itemProps4.xml><?xml version="1.0" encoding="utf-8"?>
+<ds:datastoreItem xmlns:ds="http://schemas.openxmlformats.org/officeDocument/2006/customXml" ds:itemID="{1145E031-7A4A-45B4-85D6-DD630687C598}">
+  <ds:schemaRefs>
+    <ds:schemaRef ds:uri="http://schemas.openxmlformats.org/officeDocument/2006/bibliography"/>
+  </ds:schemaRefs>
+</ds:datastoreItem>
+</file>
+
+<file path=customXml/itemProps5.xml><?xml version="1.0" encoding="utf-8"?>
 <ds:datastoreItem xmlns:ds="http://schemas.openxmlformats.org/officeDocument/2006/customXml" ds:itemID="{E758EEE5-026A-4A88-9234-54C4822C3688}">
   <ds:schemaRefs>
     <ds:schemaRef ds:uri="http://schemas.openxmlformats.org/officeDocument/2006/bibliography"/>
@@ -22189,33 +21993,7 @@
 </ds:datastoreItem>
 </file>
 
-<file path=customXml/itemProps11.xml><?xml version="1.0" encoding="utf-8"?>
-<ds:datastoreItem xmlns:ds="http://schemas.openxmlformats.org/officeDocument/2006/customXml" ds:itemID="{9A2501EA-08E5-4CB7-A359-0164854BC668}">
-  <ds:schemaRefs>
-    <ds:schemaRef ds:uri="http://schemas.openxmlformats.org/officeDocument/2006/bibliography"/>
-  </ds:schemaRefs>
-</ds:datastoreItem>
-</file>
-
-<file path=customXml/itemProps2.xml><?xml version="1.0" encoding="utf-8"?>
-<ds:datastoreItem xmlns:ds="http://schemas.openxmlformats.org/officeDocument/2006/customXml" ds:itemID="{79177291-3B2D-4481-B5DD-6A41632A09A5}">
-  <ds:schemaRefs>
-    <ds:schemaRef ds:uri="http://schemas.microsoft.com/office/2006/metadata/properties"/>
-    <ds:schemaRef ds:uri="http://schemas.microsoft.com/office/infopath/2007/PartnerControls"/>
-    <ds:schemaRef ds:uri="$ListId:Shared Documents;"/>
-  </ds:schemaRefs>
-</ds:datastoreItem>
-</file>
-
-<file path=customXml/itemProps3.xml><?xml version="1.0" encoding="utf-8"?>
-<ds:datastoreItem xmlns:ds="http://schemas.openxmlformats.org/officeDocument/2006/customXml" ds:itemID="{7245FDC4-C959-4233-A91B-8B19805213EA}">
-  <ds:schemaRefs>
-    <ds:schemaRef ds:uri="http://schemas.microsoft.com/sharepoint/v3/contenttype/forms"/>
-  </ds:schemaRefs>
-</ds:datastoreItem>
-</file>
-
-<file path=customXml/itemProps4.xml><?xml version="1.0" encoding="utf-8"?>
+<file path=customXml/itemProps6.xml><?xml version="1.0" encoding="utf-8"?>
 <ds:datastoreItem xmlns:ds="http://schemas.openxmlformats.org/officeDocument/2006/customXml" ds:itemID="{E7D95ADF-8D07-4E06-8A84-7847754DD902}">
   <ds:schemaRefs>
     <ds:schemaRef ds:uri="http://schemas.openxmlformats.org/officeDocument/2006/bibliography"/>
@@ -22223,24 +22001,8 @@
 </ds:datastoreItem>
 </file>
 
-<file path=customXml/itemProps5.xml><?xml version="1.0" encoding="utf-8"?>
-<ds:datastoreItem xmlns:ds="http://schemas.openxmlformats.org/officeDocument/2006/customXml" ds:itemID="{1145E031-7A4A-45B4-85D6-DD630687C598}">
-  <ds:schemaRefs>
-    <ds:schemaRef ds:uri="http://schemas.openxmlformats.org/officeDocument/2006/bibliography"/>
-  </ds:schemaRefs>
-</ds:datastoreItem>
-</file>
-
-<file path=customXml/itemProps6.xml><?xml version="1.0" encoding="utf-8"?>
-<ds:datastoreItem xmlns:ds="http://schemas.openxmlformats.org/officeDocument/2006/customXml" ds:itemID="{CF59B4C0-B6FE-4334-ACE4-F21F9E7F28DF}">
-  <ds:schemaRefs>
-    <ds:schemaRef ds:uri="http://schemas.openxmlformats.org/officeDocument/2006/bibliography"/>
-  </ds:schemaRefs>
-</ds:datastoreItem>
-</file>
-
 <file path=customXml/itemProps7.xml><?xml version="1.0" encoding="utf-8"?>
-<ds:datastoreItem xmlns:ds="http://schemas.openxmlformats.org/officeDocument/2006/customXml" ds:itemID="{B5E42A2D-38BC-4595-9B45-BCA1F17029E7}">
+<ds:datastoreItem xmlns:ds="http://schemas.openxmlformats.org/officeDocument/2006/customXml" ds:itemID="{662F1337-D363-496B-AC76-2D2F5AD18400}">
   <ds:schemaRefs>
     <ds:schemaRef ds:uri="http://schemas.openxmlformats.org/officeDocument/2006/bibliography"/>
   </ds:schemaRefs>
@@ -22248,7 +22010,7 @@
 </file>
 
 <file path=customXml/itemProps8.xml><?xml version="1.0" encoding="utf-8"?>
-<ds:datastoreItem xmlns:ds="http://schemas.openxmlformats.org/officeDocument/2006/customXml" ds:itemID="{B1680A1E-2695-49F6-82A4-80218CD0B1C9}">
+<ds:datastoreItem xmlns:ds="http://schemas.openxmlformats.org/officeDocument/2006/customXml" ds:itemID="{772104B8-C0C3-4729-AAA5-72CB6B6F5276}">
   <ds:schemaRefs>
     <ds:schemaRef ds:uri="http://schemas.openxmlformats.org/officeDocument/2006/bibliography"/>
   </ds:schemaRefs>
@@ -22256,7 +22018,7 @@
 </file>
 
 <file path=customXml/itemProps9.xml><?xml version="1.0" encoding="utf-8"?>
-<ds:datastoreItem xmlns:ds="http://schemas.openxmlformats.org/officeDocument/2006/customXml" ds:itemID="{662F1337-D363-496B-AC76-2D2F5AD18400}">
+<ds:datastoreItem xmlns:ds="http://schemas.openxmlformats.org/officeDocument/2006/customXml" ds:itemID="{8B111882-2FA9-4BDB-8497-0CC0CCA75077}">
   <ds:schemaRefs>
     <ds:schemaRef ds:uri="http://schemas.openxmlformats.org/officeDocument/2006/bibliography"/>
   </ds:schemaRefs>

</xml_diff>

<commit_message>
Implemented support for expressions of any result type.  In particular metrics can now be time series.  Objectives are still assumed to be scalar. If a constraint expression evaluates to a time series, the lower and upper bounds apply to the minimum and maximum of the time series, respectively.
</commit_message>
<xml_diff>
--- a/sim-eval/trunk/doc/CITYOPT Planning Tool Expression Language.docx
+++ b/sim-eval/trunk/doc/CITYOPT Planning Tool Expression Language.docx
@@ -789,24 +789,8 @@
         </w:rPr>
         <w:t>The following data types can be used for named parameters and variables.</w:t>
       </w:r>
-      <w:r>
-        <w:rPr>
-          <w:lang w:val="en-US"/>
-        </w:rPr>
-        <w:t xml:space="preserve">  Metrics </w:t>
-      </w:r>
-      <w:r>
-        <w:rPr>
-          <w:lang w:val="en-US"/>
-        </w:rPr>
-        <w:t xml:space="preserve">must be of </w:t>
-      </w:r>
-      <w:r>
-        <w:rPr>
-          <w:lang w:val="en-US"/>
-        </w:rPr>
-        <w:t>type Double.</w:t>
-      </w:r>
+      <w:bookmarkStart w:id="0" w:name="_GoBack"/>
+      <w:bookmarkEnd w:id="0"/>
     </w:p>
     <w:p>
       <w:pPr>
@@ -3997,32 +3981,19 @@
         <w:pStyle w:val="Caption"/>
         <w:keepNext/>
       </w:pPr>
-      <w:bookmarkStart w:id="0" w:name="_Ref405221523"/>
+      <w:bookmarkStart w:id="1" w:name="_Ref405221523"/>
       <w:r>
         <w:t xml:space="preserve">Table </w:t>
       </w:r>
-      <w:r>
-        <w:fldChar w:fldCharType="begin"/>
-      </w:r>
-      <w:r>
-        <w:instrText xml:space="preserve"> SEQ Table \* ARABIC </w:instrText>
-      </w:r>
-      <w:r>
-        <w:fldChar w:fldCharType="separate"/>
-      </w:r>
-      <w:r>
-        <w:rPr>
-          <w:noProof/>
-        </w:rPr>
-        <w:t>1</w:t>
-      </w:r>
-      <w:r>
-        <w:rPr>
-          <w:noProof/>
-        </w:rPr>
-        <w:fldChar w:fldCharType="end"/>
-      </w:r>
-      <w:bookmarkEnd w:id="0"/>
+      <w:fldSimple w:instr=" SEQ Table \* ARABIC ">
+        <w:r>
+          <w:rPr>
+            <w:noProof/>
+          </w:rPr>
+          <w:t>1</w:t>
+        </w:r>
+      </w:fldSimple>
+      <w:bookmarkEnd w:id="1"/>
       <w:r>
         <w:t xml:space="preserve"> </w:t>
       </w:r>
@@ -9323,8 +9294,6 @@
               </w:rPr>
               <w:t>cityopt</w:t>
             </w:r>
-            <w:bookmarkStart w:id="1" w:name="_GoBack"/>
-            <w:bookmarkEnd w:id="1"/>
           </w:p>
         </w:tc>
       </w:tr>
@@ -10377,27 +10346,14 @@
         <w:lastRenderedPageBreak/>
         <w:t xml:space="preserve">Table </w:t>
       </w:r>
-      <w:r>
-        <w:fldChar w:fldCharType="begin"/>
-      </w:r>
-      <w:r>
-        <w:instrText xml:space="preserve"> SEQ Table \* ARABIC </w:instrText>
-      </w:r>
-      <w:r>
-        <w:fldChar w:fldCharType="separate"/>
-      </w:r>
-      <w:r>
-        <w:rPr>
-          <w:noProof/>
-        </w:rPr>
-        <w:t>2</w:t>
-      </w:r>
-      <w:r>
-        <w:rPr>
-          <w:noProof/>
-        </w:rPr>
-        <w:fldChar w:fldCharType="end"/>
-      </w:r>
+      <w:fldSimple w:instr=" SEQ Table \* ARABIC ">
+        <w:r>
+          <w:rPr>
+            <w:noProof/>
+          </w:rPr>
+          <w:t>2</w:t>
+        </w:r>
+      </w:fldSimple>
       <w:bookmarkEnd w:id="2"/>
       <w:r>
         <w:t xml:space="preserve"> </w:t>
@@ -13040,7 +12996,7 @@
       <w:rPr>
         <w:noProof/>
       </w:rPr>
-      <w:t>8</w:t>
+      <w:t>2</w:t>
     </w:r>
     <w:r>
       <w:rPr>
@@ -21346,129 +21302,7 @@
 </a:theme>
 </file>
 
-<file path=customXml/item1.xml><?xml version="1.0" encoding="utf-8"?>
-<?mso-contentType ?>
-<FormTemplates xmlns="http://schemas.microsoft.com/sharepoint/v3/contenttype/forms">
-  <Display>DocumentLibraryForm</Display>
-  <Edit>DocumentLibraryForm</Edit>
-  <New>DocumentLibraryForm</New>
-</FormTemplates>
-</file>
-
-<file path=customXml/item10.xml><?xml version="1.0" encoding="utf-8"?>
-<b:Sources xmlns:b="http://schemas.openxmlformats.org/officeDocument/2006/bibliography" xmlns="http://schemas.openxmlformats.org/officeDocument/2006/bibliography" SelectedStyle="\HarvardAnglia2008OfficeOnline.xsl" StyleName="Harvard – Anglia 2008">
-  <b:Source>
-    <b:Tag>Pre11</b:Tag>
-    <b:SourceType>ConferenceProceedings</b:SourceType>
-    <b:Guid>{C5D435DB-CF1E-46CC-B6B9-3B1BE4A4D32F}</b:Guid>
-    <b:Title>Wie sinnvoll ist solarthermische Heizungsunterstützung für Passivhaus-Bürogebäude?</b:Title>
-    <b:Year>2011</b:Year>
-    <b:Publisher>Universität Innsbruck und Passivhaust Institut</b:Publisher>
-    <b:City>Innsbruck</b:City>
-    <b:Author>
-      <b:Author>
-        <b:NameList>
-          <b:Person>
-            <b:Last>Preisler</b:Last>
-            <b:First>Anita</b:First>
-          </b:Person>
-        </b:NameList>
-      </b:Author>
-    </b:Author>
-    <b:Pages>207-212</b:Pages>
-    <b:ConferenceName>15. Internationale Passivhaustagung</b:ConferenceName>
-    <b:RefOrder>1</b:RefOrder>
-  </b:Source>
-  <b:Source>
-    <b:Tag>Pre124</b:Tag>
-    <b:SourceType>Report</b:SourceType>
-    <b:Guid>{1997BDF1-D8F6-4C83-A012-9658E9B9ADBB}</b:Guid>
-    <b:Author>
-      <b:Author>
-        <b:NameList>
-          <b:Person>
-            <b:Last>Preisler</b:Last>
-            <b:First>Anita</b:First>
-          </b:Person>
-          <b:Person>
-            <b:Last>Brychta</b:Last>
-            <b:First>Markus</b:First>
-          </b:Person>
-          <b:Person>
-            <b:Last>Dubisch</b:Last>
-            <b:First>Florian</b:First>
-          </b:Person>
-        </b:NameList>
-      </b:Author>
-    </b:Author>
-    <b:Title>Anlageneinzelbericht: Solargestützte DEC-Anlage ENERGYbase</b:Title>
-    <b:Year>2012</b:Year>
-    <b:Publisher>SolarCooling Monitor - Evaluierung Energieeffizienz und Betriebserfahrungen von solarthermischen Kühlanlagen zur Gebäudekühlung in Österreich</b:Publisher>
-    <b:City>Wien</b:City>
-    <b:RefOrder>2</b:RefOrder>
-  </b:Source>
-</b:Sources>
-</file>
-
-<file path=customXml/item11.xml><?xml version="1.0" encoding="utf-8"?>
-<b:Sources xmlns:b="http://schemas.openxmlformats.org/officeDocument/2006/bibliography" xmlns="http://schemas.openxmlformats.org/officeDocument/2006/bibliography" SelectedStyle="\HarvardAnglia2008OfficeOnline.xsl" StyleName="Harvard – Anglia 2008">
-  <b:Source>
-    <b:Tag>Pre11</b:Tag>
-    <b:SourceType>ConferenceProceedings</b:SourceType>
-    <b:Guid>{C5D435DB-CF1E-46CC-B6B9-3B1BE4A4D32F}</b:Guid>
-    <b:Title>Wie sinnvoll ist solarthermische Heizungsunterstützung für Passivhaus-Bürogebäude?</b:Title>
-    <b:Year>2011</b:Year>
-    <b:Publisher>Universität Innsbruck und Passivhaust Institut</b:Publisher>
-    <b:City>Innsbruck</b:City>
-    <b:Author>
-      <b:Author>
-        <b:NameList>
-          <b:Person>
-            <b:Last>Preisler</b:Last>
-            <b:First>Anita</b:First>
-          </b:Person>
-        </b:NameList>
-      </b:Author>
-    </b:Author>
-    <b:Pages>207-212</b:Pages>
-    <b:ConferenceName>15. Internationale Passivhaustagung</b:ConferenceName>
-    <b:RefOrder>1</b:RefOrder>
-  </b:Source>
-  <b:Source>
-    <b:Tag>Pre124</b:Tag>
-    <b:SourceType>Report</b:SourceType>
-    <b:Guid>{1997BDF1-D8F6-4C83-A012-9658E9B9ADBB}</b:Guid>
-    <b:Author>
-      <b:Author>
-        <b:NameList>
-          <b:Person>
-            <b:Last>Preisler</b:Last>
-            <b:First>Anita</b:First>
-          </b:Person>
-          <b:Person>
-            <b:Last>Brychta</b:Last>
-            <b:First>Markus</b:First>
-          </b:Person>
-          <b:Person>
-            <b:Last>Dubisch</b:Last>
-            <b:First>Florian</b:First>
-          </b:Person>
-        </b:NameList>
-      </b:Author>
-    </b:Author>
-    <b:Title>Anlageneinzelbericht: Solargestützte DEC-Anlage ENERGYbase</b:Title>
-    <b:Year>2012</b:Year>
-    <b:Publisher>SolarCooling Monitor - Evaluierung Energieeffizienz und Betriebserfahrungen von solarthermischen Kühlanlagen zur Gebäudekühlung in Österreich</b:Publisher>
-    <b:City>Wien</b:City>
-    <b:RefOrder>2</b:RefOrder>
-  </b:Source>
-</b:Sources>
-</file>
-
-<file path=customXml/item2.xml><?xml version="1.0" encoding="utf-8"?><p:properties xmlns:p="http://schemas.microsoft.com/office/2006/metadata/properties" xmlns:xsi="http://www.w3.org/2001/XMLSchema-instance" xmlns:pc="http://schemas.microsoft.com/office/infopath/2007/PartnerControls"><documentManagement><Author0 xmlns="$ListId:Shared Documents;">Hannu Rummukainen</Author0></documentManagement></p:properties>
-</file>
-
-<file path=customXml/item3.xml><?xml version="1.0" encoding="utf-8"?><ct:contentTypeSchema ct:_="" ma:_="" ma:contentTypeName="Document" ma:contentTypeID="0x010100AC7E10361EB82B4CA0656D28B6A40514" ma:contentTypeVersion="0" ma:contentTypeDescription="Create a new document." ma:contentTypeScope="" ma:versionID="6e8e77a21c093f83d70d19158069c3ff" xmlns:ct="http://schemas.microsoft.com/office/2006/metadata/contentType" xmlns:ma="http://schemas.microsoft.com/office/2006/metadata/properties/metaAttributes">
+<file path=customXml/item1.xml><?xml version="1.0" encoding="utf-8"?><ct:contentTypeSchema ct:_="" ma:_="" ma:contentTypeName="Document" ma:contentTypeID="0x010100AC7E10361EB82B4CA0656D28B6A40514" ma:contentTypeVersion="0" ma:contentTypeDescription="Create a new document." ma:contentTypeScope="" ma:versionID="6e8e77a21c093f83d70d19158069c3ff" xmlns:ct="http://schemas.microsoft.com/office/2006/metadata/contentType" xmlns:ma="http://schemas.microsoft.com/office/2006/metadata/properties/metaAttributes">
 <xsd:schema targetNamespace="http://schemas.microsoft.com/office/2006/metadata/properties" ma:root="true" ma:fieldsID="d2dad8d00024f06655d6a1129939ab7e" ns2:_="" xmlns:xsd="http://www.w3.org/2001/XMLSchema" xmlns:xs="http://www.w3.org/2001/XMLSchema" xmlns:p="http://schemas.microsoft.com/office/2006/metadata/properties" xmlns:ns2="$ListId:Shared Documents;">
 <xsd:import namespace="$ListId:Shared Documents;"/>
 <xsd:element name="properties">
@@ -21593,6 +21427,128 @@
 <xs:element name="TermId" type="xs:string"></xs:element>
 </xs:schema>
 </ct:contentTypeSchema>
+</file>
+
+<file path=customXml/item10.xml><?xml version="1.0" encoding="utf-8"?>
+<b:Sources xmlns:b="http://schemas.openxmlformats.org/officeDocument/2006/bibliography" xmlns="http://schemas.openxmlformats.org/officeDocument/2006/bibliography" SelectedStyle="\HarvardAnglia2008OfficeOnline.xsl" StyleName="Harvard – Anglia 2008">
+  <b:Source>
+    <b:Tag>Pre11</b:Tag>
+    <b:SourceType>ConferenceProceedings</b:SourceType>
+    <b:Guid>{C5D435DB-CF1E-46CC-B6B9-3B1BE4A4D32F}</b:Guid>
+    <b:Title>Wie sinnvoll ist solarthermische Heizungsunterstützung für Passivhaus-Bürogebäude?</b:Title>
+    <b:Year>2011</b:Year>
+    <b:Publisher>Universität Innsbruck und Passivhaust Institut</b:Publisher>
+    <b:City>Innsbruck</b:City>
+    <b:Author>
+      <b:Author>
+        <b:NameList>
+          <b:Person>
+            <b:Last>Preisler</b:Last>
+            <b:First>Anita</b:First>
+          </b:Person>
+        </b:NameList>
+      </b:Author>
+    </b:Author>
+    <b:Pages>207-212</b:Pages>
+    <b:ConferenceName>15. Internationale Passivhaustagung</b:ConferenceName>
+    <b:RefOrder>1</b:RefOrder>
+  </b:Source>
+  <b:Source>
+    <b:Tag>Pre124</b:Tag>
+    <b:SourceType>Report</b:SourceType>
+    <b:Guid>{1997BDF1-D8F6-4C83-A012-9658E9B9ADBB}</b:Guid>
+    <b:Author>
+      <b:Author>
+        <b:NameList>
+          <b:Person>
+            <b:Last>Preisler</b:Last>
+            <b:First>Anita</b:First>
+          </b:Person>
+          <b:Person>
+            <b:Last>Brychta</b:Last>
+            <b:First>Markus</b:First>
+          </b:Person>
+          <b:Person>
+            <b:Last>Dubisch</b:Last>
+            <b:First>Florian</b:First>
+          </b:Person>
+        </b:NameList>
+      </b:Author>
+    </b:Author>
+    <b:Title>Anlageneinzelbericht: Solargestützte DEC-Anlage ENERGYbase</b:Title>
+    <b:Year>2012</b:Year>
+    <b:Publisher>SolarCooling Monitor - Evaluierung Energieeffizienz und Betriebserfahrungen von solarthermischen Kühlanlagen zur Gebäudekühlung in Österreich</b:Publisher>
+    <b:City>Wien</b:City>
+    <b:RefOrder>2</b:RefOrder>
+  </b:Source>
+</b:Sources>
+</file>
+
+<file path=customXml/item11.xml><?xml version="1.0" encoding="utf-8"?>
+<b:Sources xmlns:b="http://schemas.openxmlformats.org/officeDocument/2006/bibliography" xmlns="http://schemas.openxmlformats.org/officeDocument/2006/bibliography" SelectedStyle="\HarvardAnglia2008OfficeOnline.xsl" StyleName="Harvard – Anglia 2008">
+  <b:Source>
+    <b:Tag>Pre11</b:Tag>
+    <b:SourceType>ConferenceProceedings</b:SourceType>
+    <b:Guid>{C5D435DB-CF1E-46CC-B6B9-3B1BE4A4D32F}</b:Guid>
+    <b:Title>Wie sinnvoll ist solarthermische Heizungsunterstützung für Passivhaus-Bürogebäude?</b:Title>
+    <b:Year>2011</b:Year>
+    <b:Publisher>Universität Innsbruck und Passivhaust Institut</b:Publisher>
+    <b:City>Innsbruck</b:City>
+    <b:Author>
+      <b:Author>
+        <b:NameList>
+          <b:Person>
+            <b:Last>Preisler</b:Last>
+            <b:First>Anita</b:First>
+          </b:Person>
+        </b:NameList>
+      </b:Author>
+    </b:Author>
+    <b:Pages>207-212</b:Pages>
+    <b:ConferenceName>15. Internationale Passivhaustagung</b:ConferenceName>
+    <b:RefOrder>1</b:RefOrder>
+  </b:Source>
+  <b:Source>
+    <b:Tag>Pre124</b:Tag>
+    <b:SourceType>Report</b:SourceType>
+    <b:Guid>{1997BDF1-D8F6-4C83-A012-9658E9B9ADBB}</b:Guid>
+    <b:Author>
+      <b:Author>
+        <b:NameList>
+          <b:Person>
+            <b:Last>Preisler</b:Last>
+            <b:First>Anita</b:First>
+          </b:Person>
+          <b:Person>
+            <b:Last>Brychta</b:Last>
+            <b:First>Markus</b:First>
+          </b:Person>
+          <b:Person>
+            <b:Last>Dubisch</b:Last>
+            <b:First>Florian</b:First>
+          </b:Person>
+        </b:NameList>
+      </b:Author>
+    </b:Author>
+    <b:Title>Anlageneinzelbericht: Solargestützte DEC-Anlage ENERGYbase</b:Title>
+    <b:Year>2012</b:Year>
+    <b:Publisher>SolarCooling Monitor - Evaluierung Energieeffizienz und Betriebserfahrungen von solarthermischen Kühlanlagen zur Gebäudekühlung in Österreich</b:Publisher>
+    <b:City>Wien</b:City>
+    <b:RefOrder>2</b:RefOrder>
+  </b:Source>
+</b:Sources>
+</file>
+
+<file path=customXml/item2.xml><?xml version="1.0" encoding="utf-8"?><p:properties xmlns:p="http://schemas.microsoft.com/office/2006/metadata/properties" xmlns:xsi="http://www.w3.org/2001/XMLSchema-instance" xmlns:pc="http://schemas.microsoft.com/office/infopath/2007/PartnerControls"><documentManagement><Author0 xmlns="$ListId:Shared Documents;">Hannu Rummukainen</Author0></documentManagement></p:properties>
+</file>
+
+<file path=customXml/item3.xml><?xml version="1.0" encoding="utf-8"?>
+<?mso-contentType ?>
+<FormTemplates xmlns="http://schemas.microsoft.com/sharepoint/v3/contenttype/forms">
+  <Display>DocumentLibraryForm</Display>
+  <Edit>DocumentLibraryForm</Edit>
+  <New>DocumentLibraryForm</New>
+</FormTemplates>
 </file>
 
 <file path=customXml/item4.xml><?xml version="1.0" encoding="utf-8"?>
@@ -21926,15 +21882,25 @@
 </file>
 
 <file path=customXml/itemProps1.xml><?xml version="1.0" encoding="utf-8"?>
-<ds:datastoreItem xmlns:ds="http://schemas.openxmlformats.org/officeDocument/2006/customXml" ds:itemID="{7245FDC4-C959-4233-A91B-8B19805213EA}">
+<ds:datastoreItem xmlns:ds="http://schemas.openxmlformats.org/officeDocument/2006/customXml" ds:itemID="{42A98A49-FA42-4C65-BDE7-EFAAB1328A50}">
   <ds:schemaRefs>
-    <ds:schemaRef ds:uri="http://schemas.microsoft.com/sharepoint/v3/contenttype/forms"/>
+    <ds:schemaRef ds:uri="http://schemas.microsoft.com/office/2006/metadata/contentType"/>
+    <ds:schemaRef ds:uri="http://schemas.microsoft.com/office/2006/metadata/properties/metaAttributes"/>
+    <ds:schemaRef ds:uri="http://www.w3.org/2001/XMLSchema"/>
+    <ds:schemaRef ds:uri="http://schemas.microsoft.com/office/2006/metadata/properties"/>
+    <ds:schemaRef ds:uri="$ListId:Shared Documents;"/>
+    <ds:schemaRef ds:uri="http://schemas.microsoft.com/office/2006/documentManagement/types"/>
+    <ds:schemaRef ds:uri="http://schemas.microsoft.com/office/infopath/2007/PartnerControls"/>
+    <ds:schemaRef ds:uri="http://schemas.openxmlformats.org/package/2006/metadata/core-properties"/>
+    <ds:schemaRef ds:uri="http://purl.org/dc/elements/1.1/"/>
+    <ds:schemaRef ds:uri="http://purl.org/dc/terms/"/>
+    <ds:schemaRef ds:uri="http://schemas.microsoft.com/internal/obd"/>
   </ds:schemaRefs>
 </ds:datastoreItem>
 </file>
 
 <file path=customXml/itemProps10.xml><?xml version="1.0" encoding="utf-8"?>
-<ds:datastoreItem xmlns:ds="http://schemas.openxmlformats.org/officeDocument/2006/customXml" ds:itemID="{D82C702E-187A-4AB4-9C63-1C307D98A0E3}">
+<ds:datastoreItem xmlns:ds="http://schemas.openxmlformats.org/officeDocument/2006/customXml" ds:itemID="{9981CF3B-B111-45EF-AB4F-771FDF9DC49A}">
   <ds:schemaRefs>
     <ds:schemaRef ds:uri="http://schemas.openxmlformats.org/officeDocument/2006/bibliography"/>
   </ds:schemaRefs>
@@ -21942,7 +21908,7 @@
 </file>
 
 <file path=customXml/itemProps11.xml><?xml version="1.0" encoding="utf-8"?>
-<ds:datastoreItem xmlns:ds="http://schemas.openxmlformats.org/officeDocument/2006/customXml" ds:itemID="{298F6EF0-8FA3-4FDD-8FAD-FC04394D7624}">
+<ds:datastoreItem xmlns:ds="http://schemas.openxmlformats.org/officeDocument/2006/customXml" ds:itemID="{43174440-B86A-4061-B2A2-0D8FF1EEA8EA}">
   <ds:schemaRefs>
     <ds:schemaRef ds:uri="http://schemas.openxmlformats.org/officeDocument/2006/bibliography"/>
   </ds:schemaRefs>
@@ -21960,25 +21926,15 @@
 </file>
 
 <file path=customXml/itemProps3.xml><?xml version="1.0" encoding="utf-8"?>
-<ds:datastoreItem xmlns:ds="http://schemas.openxmlformats.org/officeDocument/2006/customXml" ds:itemID="{42A98A49-FA42-4C65-BDE7-EFAAB1328A50}">
+<ds:datastoreItem xmlns:ds="http://schemas.openxmlformats.org/officeDocument/2006/customXml" ds:itemID="{7245FDC4-C959-4233-A91B-8B19805213EA}">
   <ds:schemaRefs>
-    <ds:schemaRef ds:uri="http://schemas.microsoft.com/office/2006/metadata/contentType"/>
-    <ds:schemaRef ds:uri="http://schemas.microsoft.com/office/2006/metadata/properties/metaAttributes"/>
-    <ds:schemaRef ds:uri="http://www.w3.org/2001/XMLSchema"/>
-    <ds:schemaRef ds:uri="http://schemas.microsoft.com/office/2006/metadata/properties"/>
-    <ds:schemaRef ds:uri="$ListId:Shared Documents;"/>
-    <ds:schemaRef ds:uri="http://schemas.microsoft.com/office/2006/documentManagement/types"/>
-    <ds:schemaRef ds:uri="http://schemas.microsoft.com/office/infopath/2007/PartnerControls"/>
-    <ds:schemaRef ds:uri="http://schemas.openxmlformats.org/package/2006/metadata/core-properties"/>
-    <ds:schemaRef ds:uri="http://purl.org/dc/elements/1.1/"/>
-    <ds:schemaRef ds:uri="http://purl.org/dc/terms/"/>
-    <ds:schemaRef ds:uri="http://schemas.microsoft.com/internal/obd"/>
+    <ds:schemaRef ds:uri="http://schemas.microsoft.com/sharepoint/v3/contenttype/forms"/>
   </ds:schemaRefs>
 </ds:datastoreItem>
 </file>
 
 <file path=customXml/itemProps4.xml><?xml version="1.0" encoding="utf-8"?>
-<ds:datastoreItem xmlns:ds="http://schemas.openxmlformats.org/officeDocument/2006/customXml" ds:itemID="{1145E031-7A4A-45B4-85D6-DD630687C598}">
+<ds:datastoreItem xmlns:ds="http://schemas.openxmlformats.org/officeDocument/2006/customXml" ds:itemID="{298F6EF0-8FA3-4FDD-8FAD-FC04394D7624}">
   <ds:schemaRefs>
     <ds:schemaRef ds:uri="http://schemas.openxmlformats.org/officeDocument/2006/bibliography"/>
   </ds:schemaRefs>
@@ -21994,7 +21950,7 @@
 </file>
 
 <file path=customXml/itemProps6.xml><?xml version="1.0" encoding="utf-8"?>
-<ds:datastoreItem xmlns:ds="http://schemas.openxmlformats.org/officeDocument/2006/customXml" ds:itemID="{E7D95ADF-8D07-4E06-8A84-7847754DD902}">
+<ds:datastoreItem xmlns:ds="http://schemas.openxmlformats.org/officeDocument/2006/customXml" ds:itemID="{D82C702E-187A-4AB4-9C63-1C307D98A0E3}">
   <ds:schemaRefs>
     <ds:schemaRef ds:uri="http://schemas.openxmlformats.org/officeDocument/2006/bibliography"/>
   </ds:schemaRefs>
@@ -22002,7 +21958,7 @@
 </file>
 
 <file path=customXml/itemProps7.xml><?xml version="1.0" encoding="utf-8"?>
-<ds:datastoreItem xmlns:ds="http://schemas.openxmlformats.org/officeDocument/2006/customXml" ds:itemID="{662F1337-D363-496B-AC76-2D2F5AD18400}">
+<ds:datastoreItem xmlns:ds="http://schemas.openxmlformats.org/officeDocument/2006/customXml" ds:itemID="{1145E031-7A4A-45B4-85D6-DD630687C598}">
   <ds:schemaRefs>
     <ds:schemaRef ds:uri="http://schemas.openxmlformats.org/officeDocument/2006/bibliography"/>
   </ds:schemaRefs>
@@ -22010,7 +21966,7 @@
 </file>
 
 <file path=customXml/itemProps8.xml><?xml version="1.0" encoding="utf-8"?>
-<ds:datastoreItem xmlns:ds="http://schemas.openxmlformats.org/officeDocument/2006/customXml" ds:itemID="{772104B8-C0C3-4729-AAA5-72CB6B6F5276}">
+<ds:datastoreItem xmlns:ds="http://schemas.openxmlformats.org/officeDocument/2006/customXml" ds:itemID="{8B111882-2FA9-4BDB-8497-0CC0CCA75077}">
   <ds:schemaRefs>
     <ds:schemaRef ds:uri="http://schemas.openxmlformats.org/officeDocument/2006/bibliography"/>
   </ds:schemaRefs>
@@ -22018,7 +21974,7 @@
 </file>
 
 <file path=customXml/itemProps9.xml><?xml version="1.0" encoding="utf-8"?>
-<ds:datastoreItem xmlns:ds="http://schemas.openxmlformats.org/officeDocument/2006/customXml" ds:itemID="{8B111882-2FA9-4BDB-8497-0CC0CCA75077}">
+<ds:datastoreItem xmlns:ds="http://schemas.openxmlformats.org/officeDocument/2006/customXml" ds:itemID="{864AEA7C-9580-412A-80DB-0DC47C862E4E}">
   <ds:schemaRefs>
     <ds:schemaRef ds:uri="http://schemas.openxmlformats.org/officeDocument/2006/bibliography"/>
   </ds:schemaRefs>

</xml_diff>